<commit_message>
Modified retrieveForms API for proper pagination on home page
</commit_message>
<xml_diff>
--- a/Risk_Assessment_Form_Template.docx
+++ b/Risk_Assessment_Form_Template.docx
@@ -1369,6 +1369,15 @@
                 <w:szCs w:val="20"/>
               </w:rPr>
             </w:pPr>
+            <w:r>
+              <w:rPr>
+                <w:rFonts w:ascii="Arial Narrow" w:eastAsia="Times New Roman" w:hAnsi="Arial Narrow" w:cs="Times New Roman"/>
+                <w:b/>
+                <w:sz w:val="20"/>
+                <w:szCs w:val="20"/>
+              </w:rPr>
+              <w:t>{title}</w:t>
+            </w:r>
           </w:p>
         </w:tc>
         <w:tc>

</xml_diff>

<commit_message>
Fixed Form 2 Division display + pdf/docx proper division reference
</commit_message>
<xml_diff>
--- a/Risk_Assessment_Form_Template.docx
+++ b/Risk_Assessment_Form_Template.docx
@@ -1654,6 +1654,14 @@
                 <w:szCs w:val="20"/>
               </w:rPr>
             </w:pPr>
+            <w:r>
+              <w:rPr>
+                <w:rFonts w:ascii="Arial Narrow" w:eastAsia="Times New Roman" w:hAnsi="Arial Narrow" w:cs="Times New Roman"/>
+                <w:sz w:val="20"/>
+                <w:szCs w:val="20"/>
+              </w:rPr>
+              <w:t>{division}</w:t>
+            </w:r>
           </w:p>
         </w:tc>
         <w:tc>

</xml_diff>

<commit_message>
Added form auto pagination
</commit_message>
<xml_diff>
--- a/Risk_Assessment_Form_Template.docx
+++ b/Risk_Assessment_Form_Template.docx
@@ -513,7 +513,6 @@
               <w:bottom w:val="single" w:sz="4" w:space="0" w:color="auto"/>
               <w:right w:val="single" w:sz="4" w:space="0" w:color="auto"/>
             </w:tcBorders>
-            <w:shd w:val="clear" w:color="auto" w:fill="auto"/>
             <w:noWrap/>
           </w:tcPr>
           <w:p>
@@ -542,7 +541,6 @@
               <w:bottom w:val="single" w:sz="4" w:space="0" w:color="auto"/>
               <w:right w:val="single" w:sz="4" w:space="0" w:color="auto"/>
             </w:tcBorders>
-            <w:shd w:val="clear" w:color="auto" w:fill="auto"/>
             <w:noWrap/>
           </w:tcPr>
           <w:p>
@@ -563,7 +561,6 @@
               <w:bottom w:val="single" w:sz="4" w:space="0" w:color="auto"/>
               <w:right w:val="single" w:sz="4" w:space="0" w:color="auto"/>
             </w:tcBorders>
-            <w:shd w:val="clear" w:color="auto" w:fill="auto"/>
             <w:noWrap/>
           </w:tcPr>
           <w:p/>
@@ -577,7 +574,6 @@
               <w:bottom w:val="single" w:sz="4" w:space="0" w:color="auto"/>
               <w:right w:val="single" w:sz="4" w:space="0" w:color="auto"/>
             </w:tcBorders>
-            <w:shd w:val="clear" w:color="auto" w:fill="auto"/>
             <w:noWrap/>
           </w:tcPr>
           <w:p/>
@@ -591,7 +587,6 @@
               <w:bottom w:val="single" w:sz="4" w:space="0" w:color="auto"/>
               <w:right w:val="single" w:sz="4" w:space="0" w:color="auto"/>
             </w:tcBorders>
-            <w:shd w:val="clear" w:color="auto" w:fill="auto"/>
             <w:noWrap/>
             <w:vAlign w:val="center"/>
           </w:tcPr>
@@ -619,7 +614,6 @@
               <w:bottom w:val="single" w:sz="4" w:space="0" w:color="auto"/>
               <w:right w:val="single" w:sz="4" w:space="0" w:color="auto"/>
             </w:tcBorders>
-            <w:shd w:val="clear" w:color="auto" w:fill="auto"/>
             <w:noWrap/>
           </w:tcPr>
           <w:p>
@@ -648,7 +642,6 @@
               <w:bottom w:val="single" w:sz="4" w:space="0" w:color="auto"/>
               <w:right w:val="single" w:sz="4" w:space="0" w:color="auto"/>
             </w:tcBorders>
-            <w:shd w:val="clear" w:color="auto" w:fill="auto"/>
             <w:noWrap/>
           </w:tcPr>
           <w:p>
@@ -669,7 +662,6 @@
               <w:bottom w:val="single" w:sz="4" w:space="0" w:color="auto"/>
               <w:right w:val="single" w:sz="4" w:space="0" w:color="auto"/>
             </w:tcBorders>
-            <w:shd w:val="clear" w:color="auto" w:fill="auto"/>
             <w:noWrap/>
           </w:tcPr>
           <w:p/>
@@ -692,7 +684,6 @@
               <w:bottom w:val="single" w:sz="4" w:space="0" w:color="auto"/>
               <w:right w:val="single" w:sz="4" w:space="0" w:color="auto"/>
             </w:tcBorders>
-            <w:shd w:val="clear" w:color="auto" w:fill="auto"/>
             <w:noWrap/>
           </w:tcPr>
           <w:p>
@@ -712,7 +703,6 @@
               <w:bottom w:val="single" w:sz="4" w:space="0" w:color="auto"/>
               <w:right w:val="single" w:sz="4" w:space="0" w:color="auto"/>
             </w:tcBorders>
-            <w:shd w:val="clear" w:color="auto" w:fill="auto"/>
             <w:noWrap/>
             <w:vAlign w:val="center"/>
           </w:tcPr>
@@ -740,7 +730,6 @@
               <w:bottom w:val="single" w:sz="4" w:space="0" w:color="auto"/>
               <w:right w:val="single" w:sz="4" w:space="0" w:color="auto"/>
             </w:tcBorders>
-            <w:shd w:val="clear" w:color="auto" w:fill="auto"/>
             <w:noWrap/>
           </w:tcPr>
           <w:p>
@@ -769,7 +758,6 @@
               <w:bottom w:val="single" w:sz="4" w:space="0" w:color="auto"/>
               <w:right w:val="single" w:sz="4" w:space="0" w:color="auto"/>
             </w:tcBorders>
-            <w:shd w:val="clear" w:color="auto" w:fill="auto"/>
             <w:noWrap/>
           </w:tcPr>
           <w:p>
@@ -790,7 +778,6 @@
               <w:bottom w:val="single" w:sz="4" w:space="0" w:color="auto"/>
               <w:right w:val="single" w:sz="4" w:space="0" w:color="auto"/>
             </w:tcBorders>
-            <w:shd w:val="clear" w:color="auto" w:fill="auto"/>
             <w:noWrap/>
           </w:tcPr>
           <w:p/>
@@ -804,7 +791,6 @@
               <w:bottom w:val="single" w:sz="4" w:space="0" w:color="auto"/>
               <w:right w:val="single" w:sz="4" w:space="0" w:color="auto"/>
             </w:tcBorders>
-            <w:shd w:val="clear" w:color="auto" w:fill="auto"/>
             <w:noWrap/>
           </w:tcPr>
           <w:p>
@@ -824,7 +810,6 @@
               <w:bottom w:val="single" w:sz="4" w:space="0" w:color="auto"/>
               <w:right w:val="single" w:sz="4" w:space="0" w:color="auto"/>
             </w:tcBorders>
-            <w:shd w:val="clear" w:color="auto" w:fill="auto"/>
             <w:noWrap/>
             <w:vAlign w:val="center"/>
           </w:tcPr>
@@ -852,7 +837,6 @@
               <w:bottom w:val="single" w:sz="4" w:space="0" w:color="auto"/>
               <w:right w:val="single" w:sz="4" w:space="0" w:color="auto"/>
             </w:tcBorders>
-            <w:shd w:val="clear" w:color="auto" w:fill="auto"/>
             <w:noWrap/>
           </w:tcPr>
           <w:p>
@@ -881,7 +865,6 @@
               <w:bottom w:val="single" w:sz="4" w:space="0" w:color="auto"/>
               <w:right w:val="single" w:sz="4" w:space="0" w:color="auto"/>
             </w:tcBorders>
-            <w:shd w:val="clear" w:color="auto" w:fill="auto"/>
             <w:noWrap/>
           </w:tcPr>
           <w:p>
@@ -902,7 +885,6 @@
               <w:bottom w:val="single" w:sz="4" w:space="0" w:color="auto"/>
               <w:right w:val="single" w:sz="4" w:space="0" w:color="auto"/>
             </w:tcBorders>
-            <w:shd w:val="clear" w:color="auto" w:fill="auto"/>
             <w:noWrap/>
           </w:tcPr>
           <w:p/>
@@ -916,7 +898,6 @@
               <w:bottom w:val="single" w:sz="4" w:space="0" w:color="auto"/>
               <w:right w:val="single" w:sz="4" w:space="0" w:color="auto"/>
             </w:tcBorders>
-            <w:shd w:val="clear" w:color="auto" w:fill="auto"/>
             <w:noWrap/>
           </w:tcPr>
           <w:p>
@@ -936,7 +917,6 @@
               <w:bottom w:val="single" w:sz="4" w:space="0" w:color="auto"/>
               <w:right w:val="single" w:sz="4" w:space="0" w:color="auto"/>
             </w:tcBorders>
-            <w:shd w:val="clear" w:color="auto" w:fill="auto"/>
             <w:noWrap/>
             <w:vAlign w:val="center"/>
           </w:tcPr>
@@ -962,7 +942,6 @@
             <w:tcBorders>
               <w:top w:val="single" w:sz="4" w:space="0" w:color="auto"/>
             </w:tcBorders>
-            <w:shd w:val="clear" w:color="auto" w:fill="auto"/>
             <w:noWrap/>
             <w:vAlign w:val="bottom"/>
           </w:tcPr>
@@ -1023,8 +1002,12 @@
     <w:p>
       <w:pPr>
         <w:sectPr>
-          <w:headerReference w:type="default" r:id="rId10"/>
-          <w:footerReference w:type="default" r:id="rId11"/>
+          <w:headerReference w:type="even" r:id="rId10"/>
+          <w:headerReference w:type="default" r:id="rId11"/>
+          <w:footerReference w:type="even" r:id="rId12"/>
+          <w:footerReference w:type="default" r:id="rId13"/>
+          <w:headerReference w:type="first" r:id="rId14"/>
+          <w:footerReference w:type="first" r:id="rId15"/>
           <w:pgSz w:w="15840" w:h="12240" w:orient="landscape"/>
           <w:pgMar w:top="1440" w:right="1440" w:bottom="1440" w:left="1440" w:header="720" w:footer="720" w:gutter="0"/>
           <w:cols w:space="720"/>
@@ -1271,7 +1254,6 @@
         <w:tc>
           <w:tcPr>
             <w:tcW w:w="1275" w:type="dxa"/>
-            <w:shd w:val="clear" w:color="auto" w:fill="auto"/>
           </w:tcPr>
           <w:p>
             <w:pPr>
@@ -1297,7 +1279,6 @@
         <w:tc>
           <w:tcPr>
             <w:tcW w:w="2677" w:type="dxa"/>
-            <w:shd w:val="clear" w:color="auto" w:fill="auto"/>
           </w:tcPr>
           <w:p>
             <w:pPr>
@@ -1432,7 +1413,6 @@
         <w:tc>
           <w:tcPr>
             <w:tcW w:w="1275" w:type="dxa"/>
-            <w:shd w:val="clear" w:color="auto" w:fill="auto"/>
           </w:tcPr>
           <w:p>
             <w:pPr>
@@ -1458,7 +1438,6 @@
         <w:tc>
           <w:tcPr>
             <w:tcW w:w="2677" w:type="dxa"/>
-            <w:shd w:val="clear" w:color="auto" w:fill="auto"/>
           </w:tcPr>
           <w:p>
             <w:pPr>
@@ -1482,7 +1461,6 @@
           <w:tcPr>
             <w:tcW w:w="1814" w:type="dxa"/>
             <w:vMerge/>
-            <w:shd w:val="clear" w:color="auto" w:fill="auto"/>
           </w:tcPr>
           <w:p>
             <w:pPr>
@@ -1504,7 +1482,6 @@
             <w:tcBorders>
               <w:top w:val="single" w:sz="4" w:space="0" w:color="auto"/>
             </w:tcBorders>
-            <w:shd w:val="clear" w:color="auto" w:fill="auto"/>
           </w:tcPr>
           <w:p>
             <w:pPr>
@@ -1522,7 +1499,6 @@
           <w:tcPr>
             <w:tcW w:w="1238" w:type="dxa"/>
             <w:vMerge/>
-            <w:shd w:val="clear" w:color="auto" w:fill="auto"/>
           </w:tcPr>
           <w:p>
             <w:pPr>
@@ -1540,7 +1516,6 @@
           <w:tcPr>
             <w:tcW w:w="2591" w:type="dxa"/>
             <w:vMerge/>
-            <w:shd w:val="clear" w:color="auto" w:fill="auto"/>
           </w:tcPr>
           <w:p>
             <w:pPr>
@@ -1558,7 +1533,6 @@
           <w:tcPr>
             <w:tcW w:w="1275" w:type="dxa"/>
             <w:vMerge w:val="restart"/>
-            <w:shd w:val="clear" w:color="auto" w:fill="auto"/>
           </w:tcPr>
           <w:p>
             <w:pPr>
@@ -1586,7 +1560,6 @@
           <w:tcPr>
             <w:tcW w:w="2677" w:type="dxa"/>
             <w:vMerge w:val="restart"/>
-            <w:shd w:val="clear" w:color="auto" w:fill="auto"/>
           </w:tcPr>
           <w:p>
             <w:pPr>
@@ -1612,7 +1585,6 @@
             <w:tcBorders>
               <w:bottom w:val="single" w:sz="8" w:space="0" w:color="auto"/>
             </w:tcBorders>
-            <w:shd w:val="clear" w:color="auto" w:fill="auto"/>
           </w:tcPr>
           <w:p>
             <w:pPr>
@@ -1642,7 +1614,6 @@
             <w:tcBorders>
               <w:bottom w:val="single" w:sz="8" w:space="0" w:color="auto"/>
             </w:tcBorders>
-            <w:shd w:val="clear" w:color="auto" w:fill="auto"/>
           </w:tcPr>
           <w:p>
             <w:pPr>
@@ -1670,7 +1641,6 @@
             <w:tcBorders>
               <w:bottom w:val="single" w:sz="8" w:space="0" w:color="auto"/>
             </w:tcBorders>
-            <w:shd w:val="clear" w:color="auto" w:fill="auto"/>
           </w:tcPr>
           <w:p>
             <w:pPr>
@@ -1700,7 +1670,6 @@
             <w:tcBorders>
               <w:bottom w:val="single" w:sz="8" w:space="0" w:color="auto"/>
             </w:tcBorders>
-            <w:shd w:val="clear" w:color="auto" w:fill="auto"/>
           </w:tcPr>
           <w:p>
             <w:pPr>
@@ -1713,6 +1682,15 @@
                 <w:szCs w:val="20"/>
               </w:rPr>
             </w:pPr>
+            <w:r>
+              <w:rPr>
+                <w:rFonts w:ascii="Arial Narrow" w:eastAsia="Times New Roman" w:hAnsi="Arial Narrow" w:cs="Times New Roman"/>
+                <w:b/>
+                <w:sz w:val="20"/>
+                <w:szCs w:val="20"/>
+              </w:rPr>
+              <w:t>{location}</w:t>
+            </w:r>
           </w:p>
         </w:tc>
         <w:tc>
@@ -1722,7 +1700,6 @@
             <w:tcBorders>
               <w:bottom w:val="single" w:sz="8" w:space="0" w:color="auto"/>
             </w:tcBorders>
-            <w:shd w:val="clear" w:color="auto" w:fill="auto"/>
           </w:tcPr>
           <w:p>
             <w:pPr>
@@ -1744,7 +1721,6 @@
             <w:tcBorders>
               <w:bottom w:val="single" w:sz="8" w:space="0" w:color="auto"/>
             </w:tcBorders>
-            <w:shd w:val="clear" w:color="auto" w:fill="auto"/>
           </w:tcPr>
           <w:p>
             <w:pPr>
@@ -1766,7 +1742,6 @@
             <w:tcBorders>
               <w:bottom w:val="single" w:sz="8" w:space="0" w:color="auto"/>
             </w:tcBorders>
-            <w:shd w:val="clear" w:color="auto" w:fill="auto"/>
           </w:tcPr>
           <w:p>
             <w:pPr>
@@ -1788,7 +1763,6 @@
             <w:tcBorders>
               <w:bottom w:val="single" w:sz="8" w:space="0" w:color="auto"/>
             </w:tcBorders>
-            <w:shd w:val="clear" w:color="auto" w:fill="auto"/>
           </w:tcPr>
           <w:p>
             <w:pPr>
@@ -1816,7 +1790,6 @@
               <w:top w:val="single" w:sz="8" w:space="0" w:color="auto"/>
               <w:bottom w:val="single" w:sz="12" w:space="0" w:color="auto"/>
             </w:tcBorders>
-            <w:shd w:val="clear" w:color="auto" w:fill="auto"/>
           </w:tcPr>
           <w:p>
             <w:pPr>
@@ -1847,7 +1820,6 @@
               <w:top w:val="single" w:sz="8" w:space="0" w:color="auto"/>
               <w:bottom w:val="single" w:sz="12" w:space="0" w:color="auto"/>
             </w:tcBorders>
-            <w:shd w:val="clear" w:color="auto" w:fill="auto"/>
           </w:tcPr>
           <w:p>
             <w:pPr>
@@ -1869,7 +1841,6 @@
               <w:top w:val="single" w:sz="8" w:space="0" w:color="auto"/>
               <w:bottom w:val="single" w:sz="12" w:space="0" w:color="auto"/>
             </w:tcBorders>
-            <w:shd w:val="clear" w:color="auto" w:fill="auto"/>
           </w:tcPr>
           <w:p>
             <w:pPr>
@@ -1900,7 +1871,6 @@
               <w:top w:val="single" w:sz="8" w:space="0" w:color="auto"/>
               <w:bottom w:val="single" w:sz="12" w:space="0" w:color="auto"/>
             </w:tcBorders>
-            <w:shd w:val="clear" w:color="auto" w:fill="auto"/>
           </w:tcPr>
           <w:p>
             <w:pPr>
@@ -1923,7 +1893,6 @@
               <w:top w:val="single" w:sz="8" w:space="0" w:color="auto"/>
               <w:bottom w:val="single" w:sz="12" w:space="0" w:color="auto"/>
             </w:tcBorders>
-            <w:shd w:val="clear" w:color="auto" w:fill="auto"/>
           </w:tcPr>
           <w:p>
             <w:pPr>
@@ -1946,7 +1915,6 @@
               <w:top w:val="single" w:sz="8" w:space="0" w:color="auto"/>
               <w:bottom w:val="single" w:sz="12" w:space="0" w:color="auto"/>
             </w:tcBorders>
-            <w:shd w:val="clear" w:color="auto" w:fill="auto"/>
           </w:tcPr>
           <w:p>
             <w:pPr>
@@ -2246,7 +2214,6 @@
               <w:bottom w:val="single" w:sz="12" w:space="0" w:color="auto"/>
               <w:right w:val="single" w:sz="4" w:space="0" w:color="auto"/>
             </w:tcBorders>
-            <w:shd w:val="clear" w:color="auto" w:fill="auto"/>
           </w:tcPr>
           <w:p>
             <w:pPr>
@@ -2333,7 +2300,6 @@
               <w:bottom w:val="single" w:sz="12" w:space="0" w:color="auto"/>
               <w:right w:val="single" w:sz="4" w:space="0" w:color="auto"/>
             </w:tcBorders>
-            <w:shd w:val="clear" w:color="auto" w:fill="auto"/>
           </w:tcPr>
           <w:p>
             <w:pPr>
@@ -2420,7 +2386,6 @@
               <w:bottom w:val="single" w:sz="12" w:space="0" w:color="auto"/>
               <w:right w:val="single" w:sz="4" w:space="0" w:color="auto"/>
             </w:tcBorders>
-            <w:shd w:val="clear" w:color="auto" w:fill="auto"/>
           </w:tcPr>
           <w:p>
             <w:pPr>
@@ -2507,7 +2472,6 @@
               <w:bottom w:val="single" w:sz="12" w:space="0" w:color="auto"/>
               <w:right w:val="single" w:sz="4" w:space="0" w:color="auto"/>
             </w:tcBorders>
-            <w:shd w:val="clear" w:color="auto" w:fill="auto"/>
           </w:tcPr>
           <w:p>
             <w:pPr>
@@ -2594,7 +2558,6 @@
               <w:bottom w:val="single" w:sz="12" w:space="0" w:color="auto"/>
               <w:right w:val="single" w:sz="4" w:space="0" w:color="auto"/>
             </w:tcBorders>
-            <w:shd w:val="clear" w:color="auto" w:fill="auto"/>
           </w:tcPr>
           <w:p>
             <w:pPr>
@@ -2681,7 +2644,6 @@
               <w:bottom w:val="single" w:sz="12" w:space="0" w:color="auto"/>
               <w:right w:val="single" w:sz="4" w:space="0" w:color="auto"/>
             </w:tcBorders>
-            <w:shd w:val="clear" w:color="auto" w:fill="auto"/>
           </w:tcPr>
           <w:p>
             <w:pPr>
@@ -2768,7 +2730,6 @@
               <w:bottom w:val="single" w:sz="12" w:space="0" w:color="auto"/>
               <w:right w:val="single" w:sz="4" w:space="0" w:color="auto"/>
             </w:tcBorders>
-            <w:shd w:val="clear" w:color="auto" w:fill="auto"/>
           </w:tcPr>
           <w:p>
             <w:pPr>
@@ -2855,7 +2816,6 @@
               <w:bottom w:val="single" w:sz="12" w:space="0" w:color="auto"/>
               <w:right w:val="single" w:sz="4" w:space="0" w:color="auto"/>
             </w:tcBorders>
-            <w:shd w:val="clear" w:color="auto" w:fill="auto"/>
           </w:tcPr>
           <w:p>
             <w:pPr>
@@ -2941,7 +2901,6 @@
               <w:bottom w:val="single" w:sz="12" w:space="0" w:color="auto"/>
               <w:right w:val="single" w:sz="4" w:space="0" w:color="auto"/>
             </w:tcBorders>
-            <w:shd w:val="clear" w:color="auto" w:fill="auto"/>
           </w:tcPr>
           <w:p>
             <w:pPr>
@@ -3346,7 +3305,6 @@
               <w:bottom w:val="single" w:sz="4" w:space="0" w:color="auto"/>
               <w:right w:val="single" w:sz="4" w:space="0" w:color="auto"/>
             </w:tcBorders>
-            <w:shd w:val="clear" w:color="auto" w:fill="auto"/>
           </w:tcPr>
           <w:p>
             <w:pPr>
@@ -3369,7 +3327,6 @@
               <w:bottom w:val="single" w:sz="4" w:space="0" w:color="auto"/>
               <w:right w:val="single" w:sz="4" w:space="0" w:color="auto"/>
             </w:tcBorders>
-            <w:shd w:val="clear" w:color="auto" w:fill="auto"/>
           </w:tcPr>
           <w:p>
             <w:pPr>
@@ -3391,7 +3348,6 @@
               <w:bottom w:val="single" w:sz="4" w:space="0" w:color="auto"/>
               <w:right w:val="single" w:sz="4" w:space="0" w:color="auto"/>
             </w:tcBorders>
-            <w:shd w:val="clear" w:color="auto" w:fill="auto"/>
           </w:tcPr>
           <w:p>
             <w:pPr>
@@ -3413,7 +3369,6 @@
               <w:bottom w:val="single" w:sz="4" w:space="0" w:color="auto"/>
               <w:right w:val="single" w:sz="4" w:space="0" w:color="auto"/>
             </w:tcBorders>
-            <w:shd w:val="clear" w:color="auto" w:fill="auto"/>
           </w:tcPr>
           <w:p>
             <w:pPr>
@@ -3437,7 +3392,6 @@
               <w:bottom w:val="single" w:sz="4" w:space="0" w:color="auto"/>
               <w:right w:val="single" w:sz="4" w:space="0" w:color="auto"/>
             </w:tcBorders>
-            <w:shd w:val="clear" w:color="auto" w:fill="auto"/>
           </w:tcPr>
           <w:p>
             <w:pPr>
@@ -3462,7 +3416,6 @@
               <w:bottom w:val="single" w:sz="4" w:space="0" w:color="auto"/>
               <w:right w:val="single" w:sz="4" w:space="0" w:color="auto"/>
             </w:tcBorders>
-            <w:shd w:val="clear" w:color="auto" w:fill="auto"/>
           </w:tcPr>
           <w:p>
             <w:pPr>
@@ -3485,7 +3438,6 @@
               <w:bottom w:val="single" w:sz="4" w:space="0" w:color="auto"/>
               <w:right w:val="single" w:sz="4" w:space="0" w:color="auto"/>
             </w:tcBorders>
-            <w:shd w:val="clear" w:color="auto" w:fill="auto"/>
           </w:tcPr>
           <w:p>
             <w:pPr>
@@ -3509,7 +3461,6 @@
               <w:bottom w:val="single" w:sz="4" w:space="0" w:color="auto"/>
               <w:right w:val="single" w:sz="4" w:space="0" w:color="auto"/>
             </w:tcBorders>
-            <w:shd w:val="clear" w:color="auto" w:fill="auto"/>
           </w:tcPr>
           <w:p>
             <w:pPr>
@@ -3532,7 +3483,6 @@
               <w:bottom w:val="single" w:sz="4" w:space="0" w:color="auto"/>
               <w:right w:val="single" w:sz="4" w:space="0" w:color="auto"/>
             </w:tcBorders>
-            <w:shd w:val="clear" w:color="auto" w:fill="auto"/>
           </w:tcPr>
           <w:p>
             <w:pPr>
@@ -3714,7 +3664,6 @@
               <w:bottom w:val="single" w:sz="4" w:space="0" w:color="auto"/>
               <w:right w:val="single" w:sz="4" w:space="0" w:color="auto"/>
             </w:tcBorders>
-            <w:shd w:val="clear" w:color="auto" w:fill="auto"/>
           </w:tcPr>
           <w:p>
             <w:pPr>
@@ -3737,7 +3686,6 @@
               <w:bottom w:val="single" w:sz="4" w:space="0" w:color="auto"/>
               <w:right w:val="single" w:sz="4" w:space="0" w:color="auto"/>
             </w:tcBorders>
-            <w:shd w:val="clear" w:color="auto" w:fill="auto"/>
           </w:tcPr>
           <w:p>
             <w:pPr>
@@ -3759,7 +3707,6 @@
               <w:bottom w:val="single" w:sz="4" w:space="0" w:color="auto"/>
               <w:right w:val="single" w:sz="4" w:space="0" w:color="auto"/>
             </w:tcBorders>
-            <w:shd w:val="clear" w:color="auto" w:fill="auto"/>
           </w:tcPr>
           <w:p>
             <w:pPr>
@@ -3781,7 +3728,6 @@
               <w:bottom w:val="single" w:sz="4" w:space="0" w:color="auto"/>
               <w:right w:val="single" w:sz="4" w:space="0" w:color="auto"/>
             </w:tcBorders>
-            <w:shd w:val="clear" w:color="auto" w:fill="auto"/>
           </w:tcPr>
           <w:p>
             <w:pPr>
@@ -3805,7 +3751,6 @@
               <w:bottom w:val="single" w:sz="4" w:space="0" w:color="auto"/>
               <w:right w:val="single" w:sz="4" w:space="0" w:color="auto"/>
             </w:tcBorders>
-            <w:shd w:val="clear" w:color="auto" w:fill="auto"/>
           </w:tcPr>
           <w:p>
             <w:pPr>
@@ -3829,7 +3774,6 @@
               <w:bottom w:val="single" w:sz="4" w:space="0" w:color="auto"/>
               <w:right w:val="single" w:sz="4" w:space="0" w:color="auto"/>
             </w:tcBorders>
-            <w:shd w:val="clear" w:color="auto" w:fill="auto"/>
           </w:tcPr>
           <w:p>
             <w:pPr>
@@ -3853,7 +3797,6 @@
               <w:bottom w:val="single" w:sz="4" w:space="0" w:color="auto"/>
               <w:right w:val="single" w:sz="4" w:space="0" w:color="auto"/>
             </w:tcBorders>
-            <w:shd w:val="clear" w:color="auto" w:fill="auto"/>
           </w:tcPr>
           <w:p>
             <w:pPr>
@@ -3877,7 +3820,6 @@
               <w:bottom w:val="single" w:sz="4" w:space="0" w:color="auto"/>
               <w:right w:val="single" w:sz="4" w:space="0" w:color="auto"/>
             </w:tcBorders>
-            <w:shd w:val="clear" w:color="auto" w:fill="auto"/>
           </w:tcPr>
           <w:p>
             <w:pPr>
@@ -3900,7 +3842,6 @@
               <w:bottom w:val="single" w:sz="4" w:space="0" w:color="auto"/>
               <w:right w:val="single" w:sz="4" w:space="0" w:color="auto"/>
             </w:tcBorders>
-            <w:shd w:val="clear" w:color="auto" w:fill="auto"/>
           </w:tcPr>
           <w:p>
             <w:pPr>
@@ -4082,7 +4023,6 @@
               <w:bottom w:val="single" w:sz="4" w:space="0" w:color="auto"/>
               <w:right w:val="single" w:sz="4" w:space="0" w:color="auto"/>
             </w:tcBorders>
-            <w:shd w:val="clear" w:color="auto" w:fill="auto"/>
           </w:tcPr>
           <w:p>
             <w:pPr>
@@ -4105,7 +4045,6 @@
               <w:bottom w:val="single" w:sz="4" w:space="0" w:color="auto"/>
               <w:right w:val="single" w:sz="4" w:space="0" w:color="auto"/>
             </w:tcBorders>
-            <w:shd w:val="clear" w:color="auto" w:fill="auto"/>
           </w:tcPr>
           <w:p>
             <w:pPr>
@@ -4127,7 +4066,6 @@
               <w:bottom w:val="single" w:sz="4" w:space="0" w:color="auto"/>
               <w:right w:val="single" w:sz="4" w:space="0" w:color="auto"/>
             </w:tcBorders>
-            <w:shd w:val="clear" w:color="auto" w:fill="auto"/>
           </w:tcPr>
           <w:p>
             <w:pPr>
@@ -4149,7 +4087,6 @@
               <w:bottom w:val="single" w:sz="4" w:space="0" w:color="auto"/>
               <w:right w:val="single" w:sz="4" w:space="0" w:color="auto"/>
             </w:tcBorders>
-            <w:shd w:val="clear" w:color="auto" w:fill="auto"/>
           </w:tcPr>
           <w:p>
             <w:pPr>
@@ -4173,7 +4110,6 @@
               <w:bottom w:val="single" w:sz="4" w:space="0" w:color="auto"/>
               <w:right w:val="single" w:sz="4" w:space="0" w:color="auto"/>
             </w:tcBorders>
-            <w:shd w:val="clear" w:color="auto" w:fill="auto"/>
           </w:tcPr>
           <w:p>
             <w:pPr>
@@ -4197,7 +4133,6 @@
               <w:bottom w:val="single" w:sz="4" w:space="0" w:color="auto"/>
               <w:right w:val="single" w:sz="4" w:space="0" w:color="auto"/>
             </w:tcBorders>
-            <w:shd w:val="clear" w:color="auto" w:fill="auto"/>
           </w:tcPr>
           <w:p>
             <w:pPr>
@@ -4221,7 +4156,6 @@
               <w:bottom w:val="single" w:sz="4" w:space="0" w:color="auto"/>
               <w:right w:val="single" w:sz="4" w:space="0" w:color="auto"/>
             </w:tcBorders>
-            <w:shd w:val="clear" w:color="auto" w:fill="auto"/>
           </w:tcPr>
           <w:p>
             <w:pPr>
@@ -4245,7 +4179,6 @@
               <w:bottom w:val="single" w:sz="4" w:space="0" w:color="auto"/>
               <w:right w:val="single" w:sz="4" w:space="0" w:color="auto"/>
             </w:tcBorders>
-            <w:shd w:val="clear" w:color="auto" w:fill="auto"/>
           </w:tcPr>
           <w:p>
             <w:pPr>
@@ -4268,7 +4201,6 @@
               <w:bottom w:val="single" w:sz="4" w:space="0" w:color="auto"/>
               <w:right w:val="single" w:sz="4" w:space="0" w:color="auto"/>
             </w:tcBorders>
-            <w:shd w:val="clear" w:color="auto" w:fill="auto"/>
           </w:tcPr>
           <w:p>
             <w:pPr>
@@ -4450,7 +4382,6 @@
               <w:bottom w:val="single" w:sz="4" w:space="0" w:color="auto"/>
               <w:right w:val="single" w:sz="4" w:space="0" w:color="auto"/>
             </w:tcBorders>
-            <w:shd w:val="clear" w:color="auto" w:fill="auto"/>
           </w:tcPr>
           <w:p>
             <w:pPr>
@@ -4473,7 +4404,6 @@
               <w:bottom w:val="single" w:sz="4" w:space="0" w:color="auto"/>
               <w:right w:val="single" w:sz="4" w:space="0" w:color="auto"/>
             </w:tcBorders>
-            <w:shd w:val="clear" w:color="auto" w:fill="auto"/>
           </w:tcPr>
           <w:p>
             <w:pPr>
@@ -4495,7 +4425,6 @@
               <w:bottom w:val="single" w:sz="4" w:space="0" w:color="auto"/>
               <w:right w:val="single" w:sz="4" w:space="0" w:color="auto"/>
             </w:tcBorders>
-            <w:shd w:val="clear" w:color="auto" w:fill="auto"/>
           </w:tcPr>
           <w:p>
             <w:pPr>
@@ -4517,7 +4446,6 @@
               <w:bottom w:val="single" w:sz="4" w:space="0" w:color="auto"/>
               <w:right w:val="single" w:sz="4" w:space="0" w:color="auto"/>
             </w:tcBorders>
-            <w:shd w:val="clear" w:color="auto" w:fill="auto"/>
           </w:tcPr>
           <w:p>
             <w:pPr>
@@ -4541,7 +4469,6 @@
               <w:bottom w:val="single" w:sz="4" w:space="0" w:color="auto"/>
               <w:right w:val="single" w:sz="4" w:space="0" w:color="auto"/>
             </w:tcBorders>
-            <w:shd w:val="clear" w:color="auto" w:fill="auto"/>
           </w:tcPr>
           <w:p>
             <w:pPr>
@@ -4565,7 +4492,6 @@
               <w:bottom w:val="single" w:sz="4" w:space="0" w:color="auto"/>
               <w:right w:val="single" w:sz="4" w:space="0" w:color="auto"/>
             </w:tcBorders>
-            <w:shd w:val="clear" w:color="auto" w:fill="auto"/>
           </w:tcPr>
           <w:p>
             <w:pPr>
@@ -4589,7 +4515,6 @@
               <w:bottom w:val="single" w:sz="4" w:space="0" w:color="auto"/>
               <w:right w:val="single" w:sz="4" w:space="0" w:color="auto"/>
             </w:tcBorders>
-            <w:shd w:val="clear" w:color="auto" w:fill="auto"/>
           </w:tcPr>
           <w:p>
             <w:pPr>
@@ -4613,7 +4538,6 @@
               <w:bottom w:val="single" w:sz="4" w:space="0" w:color="auto"/>
               <w:right w:val="single" w:sz="4" w:space="0" w:color="auto"/>
             </w:tcBorders>
-            <w:shd w:val="clear" w:color="auto" w:fill="auto"/>
           </w:tcPr>
           <w:p>
             <w:pPr>
@@ -4636,7 +4560,6 @@
               <w:bottom w:val="single" w:sz="4" w:space="0" w:color="auto"/>
               <w:right w:val="single" w:sz="4" w:space="0" w:color="auto"/>
             </w:tcBorders>
-            <w:shd w:val="clear" w:color="auto" w:fill="auto"/>
           </w:tcPr>
           <w:p>
             <w:pPr>
@@ -4818,7 +4741,6 @@
               <w:bottom w:val="single" w:sz="4" w:space="0" w:color="auto"/>
               <w:right w:val="single" w:sz="4" w:space="0" w:color="auto"/>
             </w:tcBorders>
-            <w:shd w:val="clear" w:color="auto" w:fill="auto"/>
           </w:tcPr>
           <w:p>
             <w:pPr>
@@ -4841,7 +4763,6 @@
               <w:bottom w:val="single" w:sz="4" w:space="0" w:color="auto"/>
               <w:right w:val="single" w:sz="4" w:space="0" w:color="auto"/>
             </w:tcBorders>
-            <w:shd w:val="clear" w:color="auto" w:fill="auto"/>
           </w:tcPr>
           <w:p>
             <w:pPr>
@@ -4863,7 +4784,6 @@
               <w:bottom w:val="single" w:sz="4" w:space="0" w:color="auto"/>
               <w:right w:val="single" w:sz="4" w:space="0" w:color="auto"/>
             </w:tcBorders>
-            <w:shd w:val="clear" w:color="auto" w:fill="auto"/>
           </w:tcPr>
           <w:p>
             <w:pPr>
@@ -4885,7 +4805,6 @@
               <w:bottom w:val="single" w:sz="4" w:space="0" w:color="auto"/>
               <w:right w:val="single" w:sz="4" w:space="0" w:color="auto"/>
             </w:tcBorders>
-            <w:shd w:val="clear" w:color="auto" w:fill="auto"/>
           </w:tcPr>
           <w:p>
             <w:pPr>
@@ -4909,7 +4828,6 @@
               <w:bottom w:val="single" w:sz="4" w:space="0" w:color="auto"/>
               <w:right w:val="single" w:sz="4" w:space="0" w:color="auto"/>
             </w:tcBorders>
-            <w:shd w:val="clear" w:color="auto" w:fill="auto"/>
           </w:tcPr>
           <w:p>
             <w:pPr>
@@ -4933,7 +4851,6 @@
               <w:bottom w:val="single" w:sz="4" w:space="0" w:color="auto"/>
               <w:right w:val="single" w:sz="4" w:space="0" w:color="auto"/>
             </w:tcBorders>
-            <w:shd w:val="clear" w:color="auto" w:fill="auto"/>
           </w:tcPr>
           <w:p>
             <w:pPr>
@@ -4957,7 +4874,6 @@
               <w:bottom w:val="single" w:sz="4" w:space="0" w:color="auto"/>
               <w:right w:val="single" w:sz="4" w:space="0" w:color="auto"/>
             </w:tcBorders>
-            <w:shd w:val="clear" w:color="auto" w:fill="auto"/>
           </w:tcPr>
           <w:p>
             <w:pPr>
@@ -4981,7 +4897,6 @@
               <w:bottom w:val="single" w:sz="4" w:space="0" w:color="auto"/>
               <w:right w:val="single" w:sz="4" w:space="0" w:color="auto"/>
             </w:tcBorders>
-            <w:shd w:val="clear" w:color="auto" w:fill="auto"/>
           </w:tcPr>
           <w:p>
             <w:pPr>
@@ -5004,7 +4919,6 @@
               <w:bottom w:val="single" w:sz="4" w:space="0" w:color="auto"/>
               <w:right w:val="single" w:sz="4" w:space="0" w:color="auto"/>
             </w:tcBorders>
-            <w:shd w:val="clear" w:color="auto" w:fill="auto"/>
           </w:tcPr>
           <w:p>
             <w:pPr>
@@ -5236,7 +5150,7 @@
     <w:p>
       <w:pPr>
         <w:sectPr>
-          <w:footerReference w:type="default" r:id="rId12"/>
+          <w:footerReference w:type="default" r:id="rId16"/>
           <w:pgSz w:w="15840" w:h="12240" w:orient="landscape"/>
           <w:pgMar w:top="1440" w:right="1440" w:bottom="1440" w:left="1440" w:header="720" w:footer="720" w:gutter="0"/>
           <w:cols w:space="720"/>
@@ -7870,7 +7784,7 @@
     </w:tbl>
     <w:p/>
     <w:sectPr>
-      <w:footerReference w:type="default" r:id="rId13"/>
+      <w:footerReference w:type="default" r:id="rId17"/>
       <w:pgSz w:w="15840" w:h="12240" w:orient="landscape"/>
       <w:pgMar w:top="1440" w:right="1440" w:bottom="1134" w:left="1440" w:header="720" w:footer="720" w:gutter="0"/>
       <w:cols w:space="720"/>
@@ -7906,6 +7820,16 @@
 </file>
 
 <file path=word/footer1.xml><?xml version="1.0" encoding="utf-8"?>
+<w:ftr xmlns:wpc="http://schemas.microsoft.com/office/word/2010/wordprocessingCanvas" xmlns:cx="http://schemas.microsoft.com/office/drawing/2014/chartex" xmlns:cx1="http://schemas.microsoft.com/office/drawing/2015/9/8/chartex" xmlns:cx2="http://schemas.microsoft.com/office/drawing/2015/10/21/chartex" xmlns:cx3="http://schemas.microsoft.com/office/drawing/2016/5/9/chartex" xmlns:cx4="http://schemas.microsoft.com/office/drawing/2016/5/10/chartex" xmlns:cx5="http://schemas.microsoft.com/office/drawing/2016/5/11/chartex" xmlns:cx6="http://schemas.microsoft.com/office/drawing/2016/5/12/chartex" xmlns:cx7="http://schemas.microsoft.com/office/drawing/2016/5/13/chartex" xmlns:cx8="http://schemas.microsoft.com/office/drawing/2016/5/14/chartex" xmlns:mc="http://schemas.openxmlformats.org/markup-compatibility/2006" xmlns:aink="http://schemas.microsoft.com/office/drawing/2016/ink" xmlns:am3d="http://schemas.microsoft.com/office/drawing/2017/model3d" xmlns:o="urn:schemas-microsoft-com:office:office" xmlns:oel="http://schemas.microsoft.com/office/2019/extlst" xmlns:r="http://schemas.openxmlformats.org/officeDocument/2006/relationships" xmlns:m="http://schemas.openxmlformats.org/officeDocument/2006/math" xmlns:v="urn:schemas-microsoft-com:vml" xmlns:wp14="http://schemas.microsoft.com/office/word/2010/wordprocessingDrawing" xmlns:wp="http://schemas.openxmlformats.org/drawingml/2006/wordprocessingDrawing" xmlns:w10="urn:schemas-microsoft-com:office:word" xmlns:w="http://schemas.openxmlformats.org/wordprocessingml/2006/main" xmlns:w14="http://schemas.microsoft.com/office/word/2010/wordml" xmlns:w15="http://schemas.microsoft.com/office/word/2012/wordml" xmlns:w16cex="http://schemas.microsoft.com/office/word/2018/wordml/cex" xmlns:w16cid="http://schemas.microsoft.com/office/word/2016/wordml/cid" xmlns:w16="http://schemas.microsoft.com/office/word/2018/wordml" xmlns:w16du="http://schemas.microsoft.com/office/word/2023/wordml/word16du" xmlns:w16sdtdh="http://schemas.microsoft.com/office/word/2020/wordml/sdtdatahash" xmlns:w16sdtfl="http://schemas.microsoft.com/office/word/2024/wordml/sdtformatlock" xmlns:w16se="http://schemas.microsoft.com/office/word/2015/wordml/symex" xmlns:wpg="http://schemas.microsoft.com/office/word/2010/wordprocessingGroup" xmlns:wpi="http://schemas.microsoft.com/office/word/2010/wordprocessingInk" xmlns:wne="http://schemas.microsoft.com/office/word/2006/wordml" xmlns:wps="http://schemas.microsoft.com/office/word/2010/wordprocessingShape" mc:Ignorable="w14 w15 w16se w16cid w16 w16cex w16sdtdh w16sdtfl w16du wp14">
+  <w:p>
+    <w:pPr>
+      <w:pStyle w:val="Footer"/>
+    </w:pPr>
+  </w:p>
+</w:ftr>
+</file>
+
+<file path=word/footer2.xml><?xml version="1.0" encoding="utf-8"?>
 <w:ftr xmlns:wpc="http://schemas.microsoft.com/office/word/2010/wordprocessingCanvas" xmlns:cx="http://schemas.microsoft.com/office/drawing/2014/chartex" xmlns:cx1="http://schemas.microsoft.com/office/drawing/2015/9/8/chartex" xmlns:cx2="http://schemas.microsoft.com/office/drawing/2015/10/21/chartex" xmlns:cx3="http://schemas.microsoft.com/office/drawing/2016/5/9/chartex" xmlns:cx4="http://schemas.microsoft.com/office/drawing/2016/5/10/chartex" xmlns:cx5="http://schemas.microsoft.com/office/drawing/2016/5/11/chartex" xmlns:cx6="http://schemas.microsoft.com/office/drawing/2016/5/12/chartex" xmlns:cx7="http://schemas.microsoft.com/office/drawing/2016/5/13/chartex" xmlns:cx8="http://schemas.microsoft.com/office/drawing/2016/5/14/chartex" xmlns:mc="http://schemas.openxmlformats.org/markup-compatibility/2006" xmlns:aink="http://schemas.microsoft.com/office/drawing/2016/ink" xmlns:am3d="http://schemas.microsoft.com/office/drawing/2017/model3d" xmlns:o="urn:schemas-microsoft-com:office:office" xmlns:oel="http://schemas.microsoft.com/office/2019/extlst" xmlns:r="http://schemas.openxmlformats.org/officeDocument/2006/relationships" xmlns:m="http://schemas.openxmlformats.org/officeDocument/2006/math" xmlns:v="urn:schemas-microsoft-com:vml" xmlns:wp14="http://schemas.microsoft.com/office/word/2010/wordprocessingDrawing" xmlns:wp="http://schemas.openxmlformats.org/drawingml/2006/wordprocessingDrawing" xmlns:w10="urn:schemas-microsoft-com:office:word" xmlns:w="http://schemas.openxmlformats.org/wordprocessingml/2006/main" xmlns:w14="http://schemas.microsoft.com/office/word/2010/wordml" xmlns:w15="http://schemas.microsoft.com/office/word/2012/wordml" xmlns:w16cex="http://schemas.microsoft.com/office/word/2018/wordml/cex" xmlns:w16cid="http://schemas.microsoft.com/office/word/2016/wordml/cid" xmlns:w16="http://schemas.microsoft.com/office/word/2018/wordml" xmlns:w16du="http://schemas.microsoft.com/office/word/2023/wordml/word16du" xmlns:w16sdtdh="http://schemas.microsoft.com/office/word/2020/wordml/sdtdatahash" xmlns:w16sdtfl="http://schemas.microsoft.com/office/word/2024/wordml/sdtformatlock" xmlns:w16se="http://schemas.microsoft.com/office/word/2015/wordml/symex" xmlns:wpg="http://schemas.microsoft.com/office/word/2010/wordprocessingGroup" xmlns:wpi="http://schemas.microsoft.com/office/word/2010/wordprocessingInk" xmlns:wne="http://schemas.microsoft.com/office/word/2006/wordml" xmlns:wps="http://schemas.microsoft.com/office/word/2010/wordprocessingShape" mc:Ignorable="w14 w15 w16se w16cid w16 w16cex w16sdtdh w16sdtfl w16du wp14">
   <w:p>
     <w:pPr>
@@ -8106,7 +8030,17 @@
 </w:ftr>
 </file>
 
-<file path=word/footer2.xml><?xml version="1.0" encoding="utf-8"?>
+<file path=word/footer3.xml><?xml version="1.0" encoding="utf-8"?>
+<w:ftr xmlns:wpc="http://schemas.microsoft.com/office/word/2010/wordprocessingCanvas" xmlns:cx="http://schemas.microsoft.com/office/drawing/2014/chartex" xmlns:cx1="http://schemas.microsoft.com/office/drawing/2015/9/8/chartex" xmlns:cx2="http://schemas.microsoft.com/office/drawing/2015/10/21/chartex" xmlns:cx3="http://schemas.microsoft.com/office/drawing/2016/5/9/chartex" xmlns:cx4="http://schemas.microsoft.com/office/drawing/2016/5/10/chartex" xmlns:cx5="http://schemas.microsoft.com/office/drawing/2016/5/11/chartex" xmlns:cx6="http://schemas.microsoft.com/office/drawing/2016/5/12/chartex" xmlns:cx7="http://schemas.microsoft.com/office/drawing/2016/5/13/chartex" xmlns:cx8="http://schemas.microsoft.com/office/drawing/2016/5/14/chartex" xmlns:mc="http://schemas.openxmlformats.org/markup-compatibility/2006" xmlns:aink="http://schemas.microsoft.com/office/drawing/2016/ink" xmlns:am3d="http://schemas.microsoft.com/office/drawing/2017/model3d" xmlns:o="urn:schemas-microsoft-com:office:office" xmlns:oel="http://schemas.microsoft.com/office/2019/extlst" xmlns:r="http://schemas.openxmlformats.org/officeDocument/2006/relationships" xmlns:m="http://schemas.openxmlformats.org/officeDocument/2006/math" xmlns:v="urn:schemas-microsoft-com:vml" xmlns:wp14="http://schemas.microsoft.com/office/word/2010/wordprocessingDrawing" xmlns:wp="http://schemas.openxmlformats.org/drawingml/2006/wordprocessingDrawing" xmlns:w10="urn:schemas-microsoft-com:office:word" xmlns:w="http://schemas.openxmlformats.org/wordprocessingml/2006/main" xmlns:w14="http://schemas.microsoft.com/office/word/2010/wordml" xmlns:w15="http://schemas.microsoft.com/office/word/2012/wordml" xmlns:w16cex="http://schemas.microsoft.com/office/word/2018/wordml/cex" xmlns:w16cid="http://schemas.microsoft.com/office/word/2016/wordml/cid" xmlns:w16="http://schemas.microsoft.com/office/word/2018/wordml" xmlns:w16du="http://schemas.microsoft.com/office/word/2023/wordml/word16du" xmlns:w16sdtdh="http://schemas.microsoft.com/office/word/2020/wordml/sdtdatahash" xmlns:w16sdtfl="http://schemas.microsoft.com/office/word/2024/wordml/sdtformatlock" xmlns:w16se="http://schemas.microsoft.com/office/word/2015/wordml/symex" xmlns:wpg="http://schemas.microsoft.com/office/word/2010/wordprocessingGroup" xmlns:wpi="http://schemas.microsoft.com/office/word/2010/wordprocessingInk" xmlns:wne="http://schemas.microsoft.com/office/word/2006/wordml" xmlns:wps="http://schemas.microsoft.com/office/word/2010/wordprocessingShape" mc:Ignorable="w14 w15 w16se w16cid w16 w16cex w16sdtdh w16sdtfl w16du wp14">
+  <w:p>
+    <w:pPr>
+      <w:pStyle w:val="Footer"/>
+    </w:pPr>
+  </w:p>
+</w:ftr>
+</file>
+
+<file path=word/footer4.xml><?xml version="1.0" encoding="utf-8"?>
 <w:ftr xmlns:wpc="http://schemas.microsoft.com/office/word/2010/wordprocessingCanvas" xmlns:cx="http://schemas.microsoft.com/office/drawing/2014/chartex" xmlns:cx1="http://schemas.microsoft.com/office/drawing/2015/9/8/chartex" xmlns:cx2="http://schemas.microsoft.com/office/drawing/2015/10/21/chartex" xmlns:cx3="http://schemas.microsoft.com/office/drawing/2016/5/9/chartex" xmlns:cx4="http://schemas.microsoft.com/office/drawing/2016/5/10/chartex" xmlns:cx5="http://schemas.microsoft.com/office/drawing/2016/5/11/chartex" xmlns:cx6="http://schemas.microsoft.com/office/drawing/2016/5/12/chartex" xmlns:cx7="http://schemas.microsoft.com/office/drawing/2016/5/13/chartex" xmlns:cx8="http://schemas.microsoft.com/office/drawing/2016/5/14/chartex" xmlns:mc="http://schemas.openxmlformats.org/markup-compatibility/2006" xmlns:aink="http://schemas.microsoft.com/office/drawing/2016/ink" xmlns:am3d="http://schemas.microsoft.com/office/drawing/2017/model3d" xmlns:o="urn:schemas-microsoft-com:office:office" xmlns:oel="http://schemas.microsoft.com/office/2019/extlst" xmlns:r="http://schemas.openxmlformats.org/officeDocument/2006/relationships" xmlns:m="http://schemas.openxmlformats.org/officeDocument/2006/math" xmlns:v="urn:schemas-microsoft-com:vml" xmlns:wp14="http://schemas.microsoft.com/office/word/2010/wordprocessingDrawing" xmlns:wp="http://schemas.openxmlformats.org/drawingml/2006/wordprocessingDrawing" xmlns:w10="urn:schemas-microsoft-com:office:word" xmlns:w="http://schemas.openxmlformats.org/wordprocessingml/2006/main" xmlns:w14="http://schemas.microsoft.com/office/word/2010/wordml" xmlns:w15="http://schemas.microsoft.com/office/word/2012/wordml" xmlns:w16cex="http://schemas.microsoft.com/office/word/2018/wordml/cex" xmlns:w16cid="http://schemas.microsoft.com/office/word/2016/wordml/cid" xmlns:w16="http://schemas.microsoft.com/office/word/2018/wordml" xmlns:w16du="http://schemas.microsoft.com/office/word/2023/wordml/word16du" xmlns:w16sdtdh="http://schemas.microsoft.com/office/word/2020/wordml/sdtdatahash" xmlns:w16sdtfl="http://schemas.microsoft.com/office/word/2024/wordml/sdtformatlock" xmlns:w16se="http://schemas.microsoft.com/office/word/2015/wordml/symex" xmlns:wpg="http://schemas.microsoft.com/office/word/2010/wordprocessingGroup" xmlns:wpi="http://schemas.microsoft.com/office/word/2010/wordprocessingInk" xmlns:wne="http://schemas.microsoft.com/office/word/2006/wordml" xmlns:wps="http://schemas.microsoft.com/office/word/2010/wordprocessingShape" mc:Ignorable="w14 w15 w16se w16cid w16 w16cex w16sdtdh w16sdtfl w16du wp14">
   <w:tbl>
     <w:tblPr>
@@ -8136,7 +8070,6 @@
             <w:right w:val="single" w:sz="4" w:space="0" w:color="auto"/>
             <w:tl2br w:val="single" w:sz="4" w:space="0" w:color="000000" w:themeColor="text1"/>
           </w:tcBorders>
-          <w:shd w:val="clear" w:color="auto" w:fill="auto"/>
         </w:tcPr>
         <w:p>
           <w:pPr>
@@ -8168,7 +8101,6 @@
             <w:bottom w:val="nil"/>
             <w:right w:val="single" w:sz="4" w:space="0" w:color="auto"/>
           </w:tcBorders>
-          <w:shd w:val="clear" w:color="auto" w:fill="auto"/>
         </w:tcPr>
         <w:p>
           <w:pPr>
@@ -8201,7 +8133,6 @@
             <w:bottom w:val="nil"/>
             <w:right w:val="single" w:sz="4" w:space="0" w:color="auto"/>
           </w:tcBorders>
-          <w:shd w:val="clear" w:color="auto" w:fill="auto"/>
         </w:tcPr>
         <w:p>
           <w:pPr>
@@ -8234,7 +8165,6 @@
             <w:bottom w:val="nil"/>
             <w:right w:val="single" w:sz="4" w:space="0" w:color="auto"/>
           </w:tcBorders>
-          <w:shd w:val="clear" w:color="auto" w:fill="auto"/>
         </w:tcPr>
         <w:p>
           <w:pPr>
@@ -8267,7 +8197,6 @@
             <w:bottom w:val="nil"/>
             <w:right w:val="single" w:sz="4" w:space="0" w:color="auto"/>
           </w:tcBorders>
-          <w:shd w:val="clear" w:color="auto" w:fill="auto"/>
         </w:tcPr>
         <w:p>
           <w:pPr>
@@ -8300,7 +8229,6 @@
             <w:bottom w:val="nil"/>
             <w:right w:val="single" w:sz="4" w:space="0" w:color="auto"/>
           </w:tcBorders>
-          <w:shd w:val="clear" w:color="auto" w:fill="auto"/>
         </w:tcPr>
         <w:p>
           <w:pPr>
@@ -8337,7 +8265,6 @@
           <w:tcBorders>
             <w:tl2br w:val="single" w:sz="4" w:space="0" w:color="000000" w:themeColor="text1"/>
           </w:tcBorders>
-          <w:shd w:val="clear" w:color="auto" w:fill="auto"/>
         </w:tcPr>
         <w:p>
           <w:pPr>
@@ -8357,7 +8284,6 @@
           <w:tcBorders>
             <w:top w:val="nil"/>
           </w:tcBorders>
-          <w:shd w:val="clear" w:color="auto" w:fill="auto"/>
         </w:tcPr>
         <w:p>
           <w:pPr>
@@ -8387,7 +8313,6 @@
           <w:tcBorders>
             <w:top w:val="nil"/>
           </w:tcBorders>
-          <w:shd w:val="clear" w:color="auto" w:fill="auto"/>
         </w:tcPr>
         <w:p>
           <w:pPr>
@@ -8417,7 +8342,6 @@
           <w:tcBorders>
             <w:top w:val="nil"/>
           </w:tcBorders>
-          <w:shd w:val="clear" w:color="auto" w:fill="auto"/>
         </w:tcPr>
         <w:p>
           <w:pPr>
@@ -8447,7 +8371,6 @@
           <w:tcBorders>
             <w:top w:val="nil"/>
           </w:tcBorders>
-          <w:shd w:val="clear" w:color="auto" w:fill="auto"/>
         </w:tcPr>
         <w:p>
           <w:pPr>
@@ -8477,7 +8400,6 @@
           <w:tcBorders>
             <w:top w:val="nil"/>
           </w:tcBorders>
-          <w:shd w:val="clear" w:color="auto" w:fill="auto"/>
         </w:tcPr>
         <w:p>
           <w:pPr>
@@ -8513,7 +8435,6 @@
           <w:tcBorders>
             <w:right w:val="single" w:sz="4" w:space="0" w:color="auto"/>
           </w:tcBorders>
-          <w:shd w:val="clear" w:color="auto" w:fill="auto"/>
         </w:tcPr>
         <w:p>
           <w:pPr>
@@ -8678,7 +8599,6 @@
           <w:tcBorders>
             <w:right w:val="single" w:sz="4" w:space="0" w:color="auto"/>
           </w:tcBorders>
-          <w:shd w:val="clear" w:color="auto" w:fill="auto"/>
         </w:tcPr>
         <w:p>
           <w:pPr>
@@ -8843,7 +8763,6 @@
           <w:tcBorders>
             <w:right w:val="single" w:sz="4" w:space="0" w:color="auto"/>
           </w:tcBorders>
-          <w:shd w:val="clear" w:color="auto" w:fill="auto"/>
         </w:tcPr>
         <w:p>
           <w:pPr>
@@ -9008,7 +8927,6 @@
           <w:tcBorders>
             <w:right w:val="single" w:sz="4" w:space="0" w:color="auto"/>
           </w:tcBorders>
-          <w:shd w:val="clear" w:color="auto" w:fill="auto"/>
         </w:tcPr>
         <w:p>
           <w:pPr>
@@ -9173,7 +9091,6 @@
           <w:tcBorders>
             <w:right w:val="single" w:sz="4" w:space="0" w:color="auto"/>
           </w:tcBorders>
-          <w:shd w:val="clear" w:color="auto" w:fill="auto"/>
         </w:tcPr>
         <w:p>
           <w:pPr>
@@ -9337,7 +9254,7 @@
 </w:ftr>
 </file>
 
-<file path=word/footer3.xml><?xml version="1.0" encoding="utf-8"?>
+<file path=word/footer5.xml><?xml version="1.0" encoding="utf-8"?>
 <w:ftr xmlns:wpc="http://schemas.microsoft.com/office/word/2010/wordprocessingCanvas" xmlns:cx="http://schemas.microsoft.com/office/drawing/2014/chartex" xmlns:cx1="http://schemas.microsoft.com/office/drawing/2015/9/8/chartex" xmlns:cx2="http://schemas.microsoft.com/office/drawing/2015/10/21/chartex" xmlns:cx3="http://schemas.microsoft.com/office/drawing/2016/5/9/chartex" xmlns:cx4="http://schemas.microsoft.com/office/drawing/2016/5/10/chartex" xmlns:cx5="http://schemas.microsoft.com/office/drawing/2016/5/11/chartex" xmlns:cx6="http://schemas.microsoft.com/office/drawing/2016/5/12/chartex" xmlns:cx7="http://schemas.microsoft.com/office/drawing/2016/5/13/chartex" xmlns:cx8="http://schemas.microsoft.com/office/drawing/2016/5/14/chartex" xmlns:mc="http://schemas.openxmlformats.org/markup-compatibility/2006" xmlns:aink="http://schemas.microsoft.com/office/drawing/2016/ink" xmlns:am3d="http://schemas.microsoft.com/office/drawing/2017/model3d" xmlns:o="urn:schemas-microsoft-com:office:office" xmlns:oel="http://schemas.microsoft.com/office/2019/extlst" xmlns:r="http://schemas.openxmlformats.org/officeDocument/2006/relationships" xmlns:m="http://schemas.openxmlformats.org/officeDocument/2006/math" xmlns:v="urn:schemas-microsoft-com:vml" xmlns:wp14="http://schemas.microsoft.com/office/word/2010/wordprocessingDrawing" xmlns:wp="http://schemas.openxmlformats.org/drawingml/2006/wordprocessingDrawing" xmlns:w10="urn:schemas-microsoft-com:office:word" xmlns:w="http://schemas.openxmlformats.org/wordprocessingml/2006/main" xmlns:w14="http://schemas.microsoft.com/office/word/2010/wordml" xmlns:w15="http://schemas.microsoft.com/office/word/2012/wordml" xmlns:w16cex="http://schemas.microsoft.com/office/word/2018/wordml/cex" xmlns:w16cid="http://schemas.microsoft.com/office/word/2016/wordml/cid" xmlns:w16="http://schemas.microsoft.com/office/word/2018/wordml" xmlns:w16du="http://schemas.microsoft.com/office/word/2023/wordml/word16du" xmlns:w16sdtdh="http://schemas.microsoft.com/office/word/2020/wordml/sdtdatahash" xmlns:w16sdtfl="http://schemas.microsoft.com/office/word/2024/wordml/sdtformatlock" xmlns:w16se="http://schemas.microsoft.com/office/word/2015/wordml/symex" xmlns:wpg="http://schemas.microsoft.com/office/word/2010/wordprocessingGroup" xmlns:wpi="http://schemas.microsoft.com/office/word/2010/wordprocessingInk" xmlns:wne="http://schemas.microsoft.com/office/word/2006/wordml" xmlns:wps="http://schemas.microsoft.com/office/word/2010/wordprocessingShape" mc:Ignorable="w14 w15 w16se w16cid w16 w16cex w16sdtdh w16sdtfl w16du wp14">
   <w:p>
     <w:pPr>
@@ -9519,6 +9436,361 @@
     <w:pPr>
       <w:pStyle w:val="Header"/>
     </w:pPr>
+  </w:p>
+</w:hdr>
+</file>
+
+<file path=word/header2.xml><?xml version="1.0" encoding="utf-8"?>
+<w:hdr xmlns:wpc="http://schemas.microsoft.com/office/word/2010/wordprocessingCanvas" xmlns:cx="http://schemas.microsoft.com/office/drawing/2014/chartex" xmlns:cx1="http://schemas.microsoft.com/office/drawing/2015/9/8/chartex" xmlns:cx2="http://schemas.microsoft.com/office/drawing/2015/10/21/chartex" xmlns:cx3="http://schemas.microsoft.com/office/drawing/2016/5/9/chartex" xmlns:cx4="http://schemas.microsoft.com/office/drawing/2016/5/10/chartex" xmlns:cx5="http://schemas.microsoft.com/office/drawing/2016/5/11/chartex" xmlns:cx6="http://schemas.microsoft.com/office/drawing/2016/5/12/chartex" xmlns:cx7="http://schemas.microsoft.com/office/drawing/2016/5/13/chartex" xmlns:cx8="http://schemas.microsoft.com/office/drawing/2016/5/14/chartex" xmlns:mc="http://schemas.openxmlformats.org/markup-compatibility/2006" xmlns:aink="http://schemas.microsoft.com/office/drawing/2016/ink" xmlns:am3d="http://schemas.microsoft.com/office/drawing/2017/model3d" xmlns:o="urn:schemas-microsoft-com:office:office" xmlns:oel="http://schemas.microsoft.com/office/2019/extlst" xmlns:r="http://schemas.openxmlformats.org/officeDocument/2006/relationships" xmlns:m="http://schemas.openxmlformats.org/officeDocument/2006/math" xmlns:v="urn:schemas-microsoft-com:vml" xmlns:wp14="http://schemas.microsoft.com/office/word/2010/wordprocessingDrawing" xmlns:wp="http://schemas.openxmlformats.org/drawingml/2006/wordprocessingDrawing" xmlns:w10="urn:schemas-microsoft-com:office:word" xmlns:w="http://schemas.openxmlformats.org/wordprocessingml/2006/main" xmlns:w14="http://schemas.microsoft.com/office/word/2010/wordml" xmlns:w15="http://schemas.microsoft.com/office/word/2012/wordml" xmlns:w16cex="http://schemas.microsoft.com/office/word/2018/wordml/cex" xmlns:w16cid="http://schemas.microsoft.com/office/word/2016/wordml/cid" xmlns:w16="http://schemas.microsoft.com/office/word/2018/wordml" xmlns:w16du="http://schemas.microsoft.com/office/word/2023/wordml/word16du" xmlns:w16sdtdh="http://schemas.microsoft.com/office/word/2020/wordml/sdtdatahash" xmlns:w16sdtfl="http://schemas.microsoft.com/office/word/2024/wordml/sdtformatlock" xmlns:w16se="http://schemas.microsoft.com/office/word/2015/wordml/symex" xmlns:wpg="http://schemas.microsoft.com/office/word/2010/wordprocessingGroup" xmlns:wpi="http://schemas.microsoft.com/office/word/2010/wordprocessingInk" xmlns:wne="http://schemas.microsoft.com/office/word/2006/wordml" xmlns:wps="http://schemas.microsoft.com/office/word/2010/wordprocessingShape" mc:Ignorable="w14 w15 w16se w16cid w16 w16cex w16sdtdh w16sdtfl w16du wp14">
+  <w:p>
+    <w:pPr>
+      <w:pStyle w:val="Header"/>
+    </w:pPr>
+    <w:r>
+      <w:rPr>
+        <w:noProof/>
+      </w:rPr>
+      <mc:AlternateContent>
+        <mc:Choice Requires="wps">
+          <w:drawing>
+            <wp:anchor distT="0" distB="0" distL="114300" distR="114300" simplePos="0" relativeHeight="251660288" behindDoc="0" locked="0" layoutInCell="1" allowOverlap="1" wp14:anchorId="457F670A" wp14:editId="600D7D82">
+              <wp:simplePos x="0" y="0"/>
+              <wp:positionH relativeFrom="column">
+                <wp:posOffset>7378700</wp:posOffset>
+              </wp:positionH>
+              <wp:positionV relativeFrom="paragraph">
+                <wp:posOffset>215900</wp:posOffset>
+              </wp:positionV>
+              <wp:extent cx="800100" cy="406400"/>
+              <wp:effectExtent l="0" t="0" r="19050" b="12700"/>
+              <wp:wrapNone/>
+              <wp:docPr id="1823989593" name="Text Box 3"/>
+              <wp:cNvGraphicFramePr/>
+              <a:graphic xmlns:a="http://schemas.openxmlformats.org/drawingml/2006/main">
+                <a:graphicData uri="http://schemas.microsoft.com/office/word/2010/wordprocessingShape">
+                  <wps:wsp>
+                    <wps:cNvSpPr txBox="1"/>
+                    <wps:spPr>
+                      <a:xfrm>
+                        <a:off x="0" y="0"/>
+                        <a:ext cx="800100" cy="406400"/>
+                      </a:xfrm>
+                      <a:prstGeom prst="rect">
+                        <a:avLst/>
+                      </a:prstGeom>
+                      <a:solidFill>
+                        <a:schemeClr val="lt1"/>
+                      </a:solidFill>
+                      <a:ln w="6350">
+                        <a:solidFill>
+                          <a:prstClr val="black"/>
+                        </a:solidFill>
+                      </a:ln>
+                    </wps:spPr>
+                    <wps:txbx>
+                      <w:txbxContent>
+                        <w:p>
+                          <w:pPr>
+                            <w:rPr>
+                              <w:b/>
+                              <w:bCs/>
+                              <w:sz w:val="20"/>
+                              <w:szCs w:val="20"/>
+                              <w:lang w:val="en-US"/>
+                            </w:rPr>
+                          </w:pPr>
+                          <w:r>
+                            <w:rPr>
+                              <w:b/>
+                              <w:bCs/>
+                              <w:sz w:val="20"/>
+                              <w:szCs w:val="20"/>
+                              <w:lang w:val="en-US"/>
+                            </w:rPr>
+                            <w:t xml:space="preserve">Page </w:t>
+                          </w:r>
+                          <w:r>
+                            <w:rPr>
+                              <w:b/>
+                              <w:bCs/>
+                              <w:sz w:val="20"/>
+                              <w:szCs w:val="20"/>
+                              <w:lang w:val="en-US"/>
+                            </w:rPr>
+                            <w:fldChar w:fldCharType="begin"/>
+                          </w:r>
+                          <w:r>
+                            <w:rPr>
+                              <w:b/>
+                              <w:bCs/>
+                              <w:sz w:val="20"/>
+                              <w:szCs w:val="20"/>
+                              <w:lang w:val="en-US"/>
+                            </w:rPr>
+                            <w:instrText xml:space="preserve"> Page </w:instrText>
+                          </w:r>
+                          <w:r>
+                            <w:rPr>
+                              <w:b/>
+                              <w:bCs/>
+                              <w:sz w:val="20"/>
+                              <w:szCs w:val="20"/>
+                              <w:lang w:val="en-US"/>
+                            </w:rPr>
+                            <w:fldChar w:fldCharType="separate"/>
+                          </w:r>
+                          <w:r>
+                            <w:rPr>
+                              <w:b/>
+                              <w:bCs/>
+                              <w:noProof/>
+                              <w:sz w:val="20"/>
+                              <w:szCs w:val="20"/>
+                              <w:lang w:val="en-US"/>
+                            </w:rPr>
+                            <w:t>1</w:t>
+                          </w:r>
+                          <w:r>
+                            <w:rPr>
+                              <w:b/>
+                              <w:bCs/>
+                              <w:sz w:val="20"/>
+                              <w:szCs w:val="20"/>
+                              <w:lang w:val="en-US"/>
+                            </w:rPr>
+                            <w:fldChar w:fldCharType="end"/>
+                          </w:r>
+                          <w:r>
+                            <w:rPr>
+                              <w:b/>
+                              <w:bCs/>
+                              <w:sz w:val="20"/>
+                              <w:szCs w:val="20"/>
+                              <w:lang w:val="en-US"/>
+                            </w:rPr>
+                            <w:t xml:space="preserve"> of </w:t>
+                          </w:r>
+                          <w:r>
+                            <w:rPr>
+                              <w:b/>
+                              <w:bCs/>
+                              <w:sz w:val="20"/>
+                              <w:szCs w:val="20"/>
+                              <w:lang w:val="en-US"/>
+                            </w:rPr>
+                            <w:fldChar w:fldCharType="begin"/>
+                          </w:r>
+                          <w:r>
+                            <w:rPr>
+                              <w:b/>
+                              <w:bCs/>
+                              <w:sz w:val="20"/>
+                              <w:szCs w:val="20"/>
+                              <w:lang w:val="en-US"/>
+                            </w:rPr>
+                            <w:instrText xml:space="preserve"> NUMPAGES </w:instrText>
+                          </w:r>
+                          <w:r>
+                            <w:rPr>
+                              <w:b/>
+                              <w:bCs/>
+                              <w:sz w:val="20"/>
+                              <w:szCs w:val="20"/>
+                              <w:lang w:val="en-US"/>
+                            </w:rPr>
+                            <w:fldChar w:fldCharType="separate"/>
+                          </w:r>
+                          <w:r>
+                            <w:rPr>
+                              <w:b/>
+                              <w:bCs/>
+                              <w:noProof/>
+                              <w:sz w:val="20"/>
+                              <w:szCs w:val="20"/>
+                              <w:lang w:val="en-US"/>
+                            </w:rPr>
+                            <w:t>1</w:t>
+                          </w:r>
+                          <w:r>
+                            <w:rPr>
+                              <w:b/>
+                              <w:bCs/>
+                              <w:sz w:val="20"/>
+                              <w:szCs w:val="20"/>
+                              <w:lang w:val="en-US"/>
+                            </w:rPr>
+                            <w:fldChar w:fldCharType="end"/>
+                          </w:r>
+                        </w:p>
+                      </w:txbxContent>
+                    </wps:txbx>
+                    <wps:bodyPr rot="0" spcFirstLastPara="0" vertOverflow="overflow" horzOverflow="overflow" vert="horz" wrap="square" lIns="91440" tIns="45720" rIns="91440" bIns="45720" numCol="1" spcCol="0" rtlCol="0" fromWordArt="0" anchor="t" anchorCtr="0" forceAA="0" compatLnSpc="1">
+                      <a:prstTxWarp prst="textNoShape">
+                        <a:avLst/>
+                      </a:prstTxWarp>
+                      <a:noAutofit/>
+                    </wps:bodyPr>
+                  </wps:wsp>
+                </a:graphicData>
+              </a:graphic>
+              <wp14:sizeRelH relativeFrom="margin">
+                <wp14:pctWidth>0</wp14:pctWidth>
+              </wp14:sizeRelH>
+              <wp14:sizeRelV relativeFrom="margin">
+                <wp14:pctHeight>0</wp14:pctHeight>
+              </wp14:sizeRelV>
+            </wp:anchor>
+          </w:drawing>
+        </mc:Choice>
+        <mc:Fallback>
+          <w:pict>
+            <v:shapetype w14:anchorId="457F670A" id="_x0000_t202" coordsize="21600,21600" o:spt="202" path="m,l,21600r21600,l21600,xe">
+              <v:stroke joinstyle="miter"/>
+              <v:path gradientshapeok="t" o:connecttype="rect"/>
+            </v:shapetype>
+            <v:shape id="Text Box 3" o:spid="_x0000_s1026" type="#_x0000_t202" style="position:absolute;margin-left:581pt;margin-top:17pt;width:63pt;height:32pt;z-index:251660288;visibility:visible;mso-wrap-style:square;mso-width-percent:0;mso-height-percent:0;mso-wrap-distance-left:9pt;mso-wrap-distance-top:0;mso-wrap-distance-right:9pt;mso-wrap-distance-bottom:0;mso-position-horizontal:absolute;mso-position-horizontal-relative:text;mso-position-vertical:absolute;mso-position-vertical-relative:text;mso-width-percent:0;mso-height-percent:0;mso-width-relative:margin;mso-height-relative:margin;v-text-anchor:top" o:gfxdata="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" fillcolor="white [3201]" strokeweight=".5pt">
+              <v:textbox>
+                <w:txbxContent>
+                  <w:p>
+                    <w:pPr>
+                      <w:rPr>
+                        <w:b/>
+                        <w:bCs/>
+                        <w:sz w:val="20"/>
+                        <w:szCs w:val="20"/>
+                        <w:lang w:val="en-US"/>
+                      </w:rPr>
+                    </w:pPr>
+                    <w:r>
+                      <w:rPr>
+                        <w:b/>
+                        <w:bCs/>
+                        <w:sz w:val="20"/>
+                        <w:szCs w:val="20"/>
+                        <w:lang w:val="en-US"/>
+                      </w:rPr>
+                      <w:t xml:space="preserve">Page </w:t>
+                    </w:r>
+                    <w:r>
+                      <w:rPr>
+                        <w:b/>
+                        <w:bCs/>
+                        <w:sz w:val="20"/>
+                        <w:szCs w:val="20"/>
+                        <w:lang w:val="en-US"/>
+                      </w:rPr>
+                      <w:fldChar w:fldCharType="begin"/>
+                    </w:r>
+                    <w:r>
+                      <w:rPr>
+                        <w:b/>
+                        <w:bCs/>
+                        <w:sz w:val="20"/>
+                        <w:szCs w:val="20"/>
+                        <w:lang w:val="en-US"/>
+                      </w:rPr>
+                      <w:instrText xml:space="preserve"> Page </w:instrText>
+                    </w:r>
+                    <w:r>
+                      <w:rPr>
+                        <w:b/>
+                        <w:bCs/>
+                        <w:sz w:val="20"/>
+                        <w:szCs w:val="20"/>
+                        <w:lang w:val="en-US"/>
+                      </w:rPr>
+                      <w:fldChar w:fldCharType="separate"/>
+                    </w:r>
+                    <w:r>
+                      <w:rPr>
+                        <w:b/>
+                        <w:bCs/>
+                        <w:noProof/>
+                        <w:sz w:val="20"/>
+                        <w:szCs w:val="20"/>
+                        <w:lang w:val="en-US"/>
+                      </w:rPr>
+                      <w:t>1</w:t>
+                    </w:r>
+                    <w:r>
+                      <w:rPr>
+                        <w:b/>
+                        <w:bCs/>
+                        <w:sz w:val="20"/>
+                        <w:szCs w:val="20"/>
+                        <w:lang w:val="en-US"/>
+                      </w:rPr>
+                      <w:fldChar w:fldCharType="end"/>
+                    </w:r>
+                    <w:r>
+                      <w:rPr>
+                        <w:b/>
+                        <w:bCs/>
+                        <w:sz w:val="20"/>
+                        <w:szCs w:val="20"/>
+                        <w:lang w:val="en-US"/>
+                      </w:rPr>
+                      <w:t xml:space="preserve"> of </w:t>
+                    </w:r>
+                    <w:r>
+                      <w:rPr>
+                        <w:b/>
+                        <w:bCs/>
+                        <w:sz w:val="20"/>
+                        <w:szCs w:val="20"/>
+                        <w:lang w:val="en-US"/>
+                      </w:rPr>
+                      <w:fldChar w:fldCharType="begin"/>
+                    </w:r>
+                    <w:r>
+                      <w:rPr>
+                        <w:b/>
+                        <w:bCs/>
+                        <w:sz w:val="20"/>
+                        <w:szCs w:val="20"/>
+                        <w:lang w:val="en-US"/>
+                      </w:rPr>
+                      <w:instrText xml:space="preserve"> NUMPAGES </w:instrText>
+                    </w:r>
+                    <w:r>
+                      <w:rPr>
+                        <w:b/>
+                        <w:bCs/>
+                        <w:sz w:val="20"/>
+                        <w:szCs w:val="20"/>
+                        <w:lang w:val="en-US"/>
+                      </w:rPr>
+                      <w:fldChar w:fldCharType="separate"/>
+                    </w:r>
+                    <w:r>
+                      <w:rPr>
+                        <w:b/>
+                        <w:bCs/>
+                        <w:noProof/>
+                        <w:sz w:val="20"/>
+                        <w:szCs w:val="20"/>
+                        <w:lang w:val="en-US"/>
+                      </w:rPr>
+                      <w:t>1</w:t>
+                    </w:r>
+                    <w:r>
+                      <w:rPr>
+                        <w:b/>
+                        <w:bCs/>
+                        <w:sz w:val="20"/>
+                        <w:szCs w:val="20"/>
+                        <w:lang w:val="en-US"/>
+                      </w:rPr>
+                      <w:fldChar w:fldCharType="end"/>
+                    </w:r>
+                  </w:p>
+                </w:txbxContent>
+              </v:textbox>
+            </v:shape>
+          </w:pict>
+        </mc:Fallback>
+      </mc:AlternateContent>
+    </w:r>
     <w:r>
       <w:rPr>
         <w:noProof/>
@@ -9602,11 +9874,7 @@
         </mc:Choice>
         <mc:Fallback>
           <w:pict>
-            <v:shapetype w14:anchorId="04DD0A4D" id="_x0000_t202" coordsize="21600,21600" o:spt="202" path="m,l,21600r21600,l21600,xe">
-              <v:stroke joinstyle="miter"/>
-              <v:path gradientshapeok="t" o:connecttype="rect"/>
-            </v:shapetype>
-            <v:shape id="MSIPCM36064fd3bcac1801d47c5a71" o:spid="_x0000_s1026" type="#_x0000_t202" alt="{&quot;HashCode&quot;:25343853,&quot;Height&quot;:612.0,&quot;Width&quot;:792.0,&quot;Placement&quot;:&quot;Header&quot;,&quot;Index&quot;:&quot;Primary&quot;,&quot;Section&quot;:1,&quot;Top&quot;:0.0,&quot;Left&quot;:0.0}" style="position:absolute;margin-left:0;margin-top:15pt;width:11in;height:21.5pt;z-index:251659264;visibility:visible;mso-wrap-style:square;mso-wrap-distance-left:9pt;mso-wrap-distance-top:0;mso-wrap-distance-right:9pt;mso-wrap-distance-bottom:0;mso-position-horizontal:absolute;mso-position-horizontal-relative:page;mso-position-vertical:absolute;mso-position-vertical-relative:page;v-text-anchor:top" o:gfxdata="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" o:allowincell="f" filled="f" stroked="f" strokeweight=".5pt">
+            <v:shape w14:anchorId="04DD0A4D" id="MSIPCM36064fd3bcac1801d47c5a71" o:spid="_x0000_s1027" type="#_x0000_t202" alt="{&quot;HashCode&quot;:25343853,&quot;Height&quot;:612.0,&quot;Width&quot;:792.0,&quot;Placement&quot;:&quot;Header&quot;,&quot;Index&quot;:&quot;Primary&quot;,&quot;Section&quot;:1,&quot;Top&quot;:0.0,&quot;Left&quot;:0.0}" style="position:absolute;margin-left:0;margin-top:15pt;width:11in;height:21.5pt;z-index:251659264;visibility:visible;mso-wrap-style:square;mso-wrap-distance-left:9pt;mso-wrap-distance-top:0;mso-wrap-distance-right:9pt;mso-wrap-distance-bottom:0;mso-position-horizontal:absolute;mso-position-horizontal-relative:page;mso-position-vertical:absolute;mso-position-vertical-relative:page;v-text-anchor:top" o:gfxdata="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" o:allowincell="f" filled="f" stroked="f" strokeweight=".5pt">
               <v:textbox inset=",0,,0">
                 <w:txbxContent>
                   <w:p>
@@ -9799,7 +10067,27 @@
               <w:sz w:val="20"/>
               <w:szCs w:val="20"/>
             </w:rPr>
-            <w:t>#</w:t>
+            <w:fldChar w:fldCharType="begin"/>
+          </w:r>
+          <w:r>
+            <w:rPr>
+              <w:rFonts w:ascii="Arial" w:hAnsi="Arial" w:cs="Arial"/>
+              <w:b/>
+              <w:color w:val="000000" w:themeColor="text1"/>
+              <w:sz w:val="20"/>
+              <w:szCs w:val="20"/>
+            </w:rPr>
+            <w:instrText xml:space="preserve"> Pag </w:instrText>
+          </w:r>
+          <w:r>
+            <w:rPr>
+              <w:rFonts w:ascii="Arial" w:hAnsi="Arial" w:cs="Arial"/>
+              <w:b/>
+              <w:color w:val="000000" w:themeColor="text1"/>
+              <w:sz w:val="20"/>
+              <w:szCs w:val="20"/>
+            </w:rPr>
+            <w:fldChar w:fldCharType="separate"/>
           </w:r>
           <w:r>
             <w:rPr>
@@ -9810,7 +10098,57 @@
               <w:sz w:val="20"/>
               <w:szCs w:val="20"/>
             </w:rPr>
+            <w:t>1</w:t>
+          </w:r>
+          <w:r>
+            <w:rPr>
+              <w:rFonts w:ascii="Arial" w:hAnsi="Arial" w:cs="Arial"/>
+              <w:b/>
+              <w:color w:val="000000" w:themeColor="text1"/>
+              <w:sz w:val="20"/>
+              <w:szCs w:val="20"/>
+            </w:rPr>
+            <w:fldChar w:fldCharType="end"/>
+          </w:r>
+          <w:r>
+            <w:rPr>
+              <w:rFonts w:ascii="Arial" w:hAnsi="Arial" w:cs="Arial"/>
+              <w:b/>
+              <w:color w:val="000000" w:themeColor="text1"/>
+              <w:sz w:val="20"/>
+              <w:szCs w:val="20"/>
+            </w:rPr>
             <w:t xml:space="preserve"> of </w:t>
+          </w:r>
+          <w:r>
+            <w:rPr>
+              <w:rFonts w:ascii="Arial" w:hAnsi="Arial" w:cs="Arial"/>
+              <w:b/>
+              <w:color w:val="000000" w:themeColor="text1"/>
+              <w:sz w:val="20"/>
+              <w:szCs w:val="20"/>
+            </w:rPr>
+            <w:fldChar w:fldCharType="begin"/>
+          </w:r>
+          <w:r>
+            <w:rPr>
+              <w:rFonts w:ascii="Arial" w:hAnsi="Arial" w:cs="Arial"/>
+              <w:b/>
+              <w:color w:val="000000" w:themeColor="text1"/>
+              <w:sz w:val="20"/>
+              <w:szCs w:val="20"/>
+            </w:rPr>
+            <w:instrText xml:space="preserve"> NUMPAGES </w:instrText>
+          </w:r>
+          <w:r>
+            <w:rPr>
+              <w:rFonts w:ascii="Arial" w:hAnsi="Arial" w:cs="Arial"/>
+              <w:b/>
+              <w:color w:val="000000" w:themeColor="text1"/>
+              <w:sz w:val="20"/>
+              <w:szCs w:val="20"/>
+            </w:rPr>
+            <w:fldChar w:fldCharType="separate"/>
           </w:r>
           <w:r>
             <w:rPr>
@@ -9821,7 +10159,17 @@
               <w:sz w:val="20"/>
               <w:szCs w:val="20"/>
             </w:rPr>
-            <w:t>#</w:t>
+            <w:t>4</w:t>
+          </w:r>
+          <w:r>
+            <w:rPr>
+              <w:rFonts w:ascii="Arial" w:hAnsi="Arial" w:cs="Arial"/>
+              <w:b/>
+              <w:color w:val="000000" w:themeColor="text1"/>
+              <w:sz w:val="20"/>
+              <w:szCs w:val="20"/>
+            </w:rPr>
+            <w:fldChar w:fldCharType="end"/>
           </w:r>
         </w:p>
       </w:tc>
@@ -9992,6 +10340,16 @@
       <w:pStyle w:val="Header"/>
     </w:pPr>
   </w:p>
+  <w:p>
+    <w:pPr>
+      <w:pStyle w:val="Header"/>
+    </w:pPr>
+  </w:p>
+</w:hdr>
+</file>
+
+<file path=word/header3.xml><?xml version="1.0" encoding="utf-8"?>
+<w:hdr xmlns:wpc="http://schemas.microsoft.com/office/word/2010/wordprocessingCanvas" xmlns:cx="http://schemas.microsoft.com/office/drawing/2014/chartex" xmlns:cx1="http://schemas.microsoft.com/office/drawing/2015/9/8/chartex" xmlns:cx2="http://schemas.microsoft.com/office/drawing/2015/10/21/chartex" xmlns:cx3="http://schemas.microsoft.com/office/drawing/2016/5/9/chartex" xmlns:cx4="http://schemas.microsoft.com/office/drawing/2016/5/10/chartex" xmlns:cx5="http://schemas.microsoft.com/office/drawing/2016/5/11/chartex" xmlns:cx6="http://schemas.microsoft.com/office/drawing/2016/5/12/chartex" xmlns:cx7="http://schemas.microsoft.com/office/drawing/2016/5/13/chartex" xmlns:cx8="http://schemas.microsoft.com/office/drawing/2016/5/14/chartex" xmlns:mc="http://schemas.openxmlformats.org/markup-compatibility/2006" xmlns:aink="http://schemas.microsoft.com/office/drawing/2016/ink" xmlns:am3d="http://schemas.microsoft.com/office/drawing/2017/model3d" xmlns:o="urn:schemas-microsoft-com:office:office" xmlns:oel="http://schemas.microsoft.com/office/2019/extlst" xmlns:r="http://schemas.openxmlformats.org/officeDocument/2006/relationships" xmlns:m="http://schemas.openxmlformats.org/officeDocument/2006/math" xmlns:v="urn:schemas-microsoft-com:vml" xmlns:wp14="http://schemas.microsoft.com/office/word/2010/wordprocessingDrawing" xmlns:wp="http://schemas.openxmlformats.org/drawingml/2006/wordprocessingDrawing" xmlns:w10="urn:schemas-microsoft-com:office:word" xmlns:w="http://schemas.openxmlformats.org/wordprocessingml/2006/main" xmlns:w14="http://schemas.microsoft.com/office/word/2010/wordml" xmlns:w15="http://schemas.microsoft.com/office/word/2012/wordml" xmlns:w16cex="http://schemas.microsoft.com/office/word/2018/wordml/cex" xmlns:w16cid="http://schemas.microsoft.com/office/word/2016/wordml/cid" xmlns:w16="http://schemas.microsoft.com/office/word/2018/wordml" xmlns:w16du="http://schemas.microsoft.com/office/word/2023/wordml/word16du" xmlns:w16sdtdh="http://schemas.microsoft.com/office/word/2020/wordml/sdtdatahash" xmlns:w16sdtfl="http://schemas.microsoft.com/office/word/2024/wordml/sdtformatlock" xmlns:w16se="http://schemas.microsoft.com/office/word/2015/wordml/symex" xmlns:wpg="http://schemas.microsoft.com/office/word/2010/wordprocessingGroup" xmlns:wpi="http://schemas.microsoft.com/office/word/2010/wordprocessingInk" xmlns:wne="http://schemas.microsoft.com/office/word/2006/wordml" xmlns:wps="http://schemas.microsoft.com/office/word/2010/wordprocessingShape" mc:Ignorable="w14 w15 w16se w16cid w16 w16cex w16sdtdh w16sdtfl w16du wp14">
   <w:p>
     <w:pPr>
       <w:pStyle w:val="Header"/>

</xml_diff>

<commit_message>
Updated review date and risk assessment template
</commit_message>
<xml_diff>
--- a/Risk_Assessment_Form_Template.docx
+++ b/Risk_Assessment_Form_Template.docx
@@ -1832,6 +1832,35 @@
                 <w:szCs w:val="20"/>
               </w:rPr>
             </w:pPr>
+            <w:r>
+              <w:rPr>
+                <w:rFonts w:ascii="Arial Narrow" w:eastAsia="Times New Roman" w:hAnsi="Arial Narrow" w:cs="Times New Roman"/>
+                <w:b/>
+                <w:sz w:val="20"/>
+                <w:szCs w:val="20"/>
+              </w:rPr>
+              <w:t>{</w:t>
+            </w:r>
+            <w:proofErr w:type="spellStart"/>
+            <w:r>
+              <w:rPr>
+                <w:rFonts w:ascii="Arial Narrow" w:eastAsia="Times New Roman" w:hAnsi="Arial Narrow" w:cs="Times New Roman"/>
+                <w:b/>
+                <w:sz w:val="20"/>
+                <w:szCs w:val="20"/>
+              </w:rPr>
+              <w:t>date_created</w:t>
+            </w:r>
+            <w:proofErr w:type="spellEnd"/>
+            <w:r>
+              <w:rPr>
+                <w:rFonts w:ascii="Arial Narrow" w:eastAsia="Times New Roman" w:hAnsi="Arial Narrow" w:cs="Times New Roman"/>
+                <w:b/>
+                <w:sz w:val="20"/>
+                <w:szCs w:val="20"/>
+              </w:rPr>
+              <w:t>}</w:t>
+            </w:r>
           </w:p>
         </w:tc>
         <w:tc>
@@ -1883,6 +1912,35 @@
                 <w:szCs w:val="20"/>
               </w:rPr>
             </w:pPr>
+            <w:r>
+              <w:rPr>
+                <w:rFonts w:ascii="Arial Narrow" w:eastAsia="Times New Roman" w:hAnsi="Arial Narrow" w:cs="Times New Roman"/>
+                <w:b/>
+                <w:sz w:val="20"/>
+                <w:szCs w:val="20"/>
+              </w:rPr>
+              <w:t>{</w:t>
+            </w:r>
+            <w:proofErr w:type="spellStart"/>
+            <w:r>
+              <w:rPr>
+                <w:rFonts w:ascii="Arial Narrow" w:eastAsia="Times New Roman" w:hAnsi="Arial Narrow" w:cs="Times New Roman"/>
+                <w:b/>
+                <w:sz w:val="20"/>
+                <w:szCs w:val="20"/>
+              </w:rPr>
+              <w:t>next_review</w:t>
+            </w:r>
+            <w:proofErr w:type="spellEnd"/>
+            <w:r>
+              <w:rPr>
+                <w:rFonts w:ascii="Arial Narrow" w:eastAsia="Times New Roman" w:hAnsi="Arial Narrow" w:cs="Times New Roman"/>
+                <w:b/>
+                <w:sz w:val="20"/>
+                <w:szCs w:val="20"/>
+              </w:rPr>
+              <w:t>}</w:t>
+            </w:r>
           </w:p>
         </w:tc>
         <w:tc>
@@ -9453,352 +9511,7 @@
       <mc:AlternateContent>
         <mc:Choice Requires="wps">
           <w:drawing>
-            <wp:anchor distT="0" distB="0" distL="114300" distR="114300" simplePos="0" relativeHeight="251660288" behindDoc="0" locked="0" layoutInCell="1" allowOverlap="1" wp14:anchorId="457F670A" wp14:editId="600D7D82">
-              <wp:simplePos x="0" y="0"/>
-              <wp:positionH relativeFrom="column">
-                <wp:posOffset>7378700</wp:posOffset>
-              </wp:positionH>
-              <wp:positionV relativeFrom="paragraph">
-                <wp:posOffset>215900</wp:posOffset>
-              </wp:positionV>
-              <wp:extent cx="800100" cy="406400"/>
-              <wp:effectExtent l="0" t="0" r="19050" b="12700"/>
-              <wp:wrapNone/>
-              <wp:docPr id="1823989593" name="Text Box 3"/>
-              <wp:cNvGraphicFramePr/>
-              <a:graphic xmlns:a="http://schemas.openxmlformats.org/drawingml/2006/main">
-                <a:graphicData uri="http://schemas.microsoft.com/office/word/2010/wordprocessingShape">
-                  <wps:wsp>
-                    <wps:cNvSpPr txBox="1"/>
-                    <wps:spPr>
-                      <a:xfrm>
-                        <a:off x="0" y="0"/>
-                        <a:ext cx="800100" cy="406400"/>
-                      </a:xfrm>
-                      <a:prstGeom prst="rect">
-                        <a:avLst/>
-                      </a:prstGeom>
-                      <a:solidFill>
-                        <a:schemeClr val="lt1"/>
-                      </a:solidFill>
-                      <a:ln w="6350">
-                        <a:solidFill>
-                          <a:prstClr val="black"/>
-                        </a:solidFill>
-                      </a:ln>
-                    </wps:spPr>
-                    <wps:txbx>
-                      <w:txbxContent>
-                        <w:p>
-                          <w:pPr>
-                            <w:rPr>
-                              <w:b/>
-                              <w:bCs/>
-                              <w:sz w:val="20"/>
-                              <w:szCs w:val="20"/>
-                              <w:lang w:val="en-US"/>
-                            </w:rPr>
-                          </w:pPr>
-                          <w:r>
-                            <w:rPr>
-                              <w:b/>
-                              <w:bCs/>
-                              <w:sz w:val="20"/>
-                              <w:szCs w:val="20"/>
-                              <w:lang w:val="en-US"/>
-                            </w:rPr>
-                            <w:t xml:space="preserve">Page </w:t>
-                          </w:r>
-                          <w:r>
-                            <w:rPr>
-                              <w:b/>
-                              <w:bCs/>
-                              <w:sz w:val="20"/>
-                              <w:szCs w:val="20"/>
-                              <w:lang w:val="en-US"/>
-                            </w:rPr>
-                            <w:fldChar w:fldCharType="begin"/>
-                          </w:r>
-                          <w:r>
-                            <w:rPr>
-                              <w:b/>
-                              <w:bCs/>
-                              <w:sz w:val="20"/>
-                              <w:szCs w:val="20"/>
-                              <w:lang w:val="en-US"/>
-                            </w:rPr>
-                            <w:instrText xml:space="preserve"> Page </w:instrText>
-                          </w:r>
-                          <w:r>
-                            <w:rPr>
-                              <w:b/>
-                              <w:bCs/>
-                              <w:sz w:val="20"/>
-                              <w:szCs w:val="20"/>
-                              <w:lang w:val="en-US"/>
-                            </w:rPr>
-                            <w:fldChar w:fldCharType="separate"/>
-                          </w:r>
-                          <w:r>
-                            <w:rPr>
-                              <w:b/>
-                              <w:bCs/>
-                              <w:noProof/>
-                              <w:sz w:val="20"/>
-                              <w:szCs w:val="20"/>
-                              <w:lang w:val="en-US"/>
-                            </w:rPr>
-                            <w:t>1</w:t>
-                          </w:r>
-                          <w:r>
-                            <w:rPr>
-                              <w:b/>
-                              <w:bCs/>
-                              <w:sz w:val="20"/>
-                              <w:szCs w:val="20"/>
-                              <w:lang w:val="en-US"/>
-                            </w:rPr>
-                            <w:fldChar w:fldCharType="end"/>
-                          </w:r>
-                          <w:r>
-                            <w:rPr>
-                              <w:b/>
-                              <w:bCs/>
-                              <w:sz w:val="20"/>
-                              <w:szCs w:val="20"/>
-                              <w:lang w:val="en-US"/>
-                            </w:rPr>
-                            <w:t xml:space="preserve"> of </w:t>
-                          </w:r>
-                          <w:r>
-                            <w:rPr>
-                              <w:b/>
-                              <w:bCs/>
-                              <w:sz w:val="20"/>
-                              <w:szCs w:val="20"/>
-                              <w:lang w:val="en-US"/>
-                            </w:rPr>
-                            <w:fldChar w:fldCharType="begin"/>
-                          </w:r>
-                          <w:r>
-                            <w:rPr>
-                              <w:b/>
-                              <w:bCs/>
-                              <w:sz w:val="20"/>
-                              <w:szCs w:val="20"/>
-                              <w:lang w:val="en-US"/>
-                            </w:rPr>
-                            <w:instrText xml:space="preserve"> NUMPAGES </w:instrText>
-                          </w:r>
-                          <w:r>
-                            <w:rPr>
-                              <w:b/>
-                              <w:bCs/>
-                              <w:sz w:val="20"/>
-                              <w:szCs w:val="20"/>
-                              <w:lang w:val="en-US"/>
-                            </w:rPr>
-                            <w:fldChar w:fldCharType="separate"/>
-                          </w:r>
-                          <w:r>
-                            <w:rPr>
-                              <w:b/>
-                              <w:bCs/>
-                              <w:noProof/>
-                              <w:sz w:val="20"/>
-                              <w:szCs w:val="20"/>
-                              <w:lang w:val="en-US"/>
-                            </w:rPr>
-                            <w:t>1</w:t>
-                          </w:r>
-                          <w:r>
-                            <w:rPr>
-                              <w:b/>
-                              <w:bCs/>
-                              <w:sz w:val="20"/>
-                              <w:szCs w:val="20"/>
-                              <w:lang w:val="en-US"/>
-                            </w:rPr>
-                            <w:fldChar w:fldCharType="end"/>
-                          </w:r>
-                        </w:p>
-                      </w:txbxContent>
-                    </wps:txbx>
-                    <wps:bodyPr rot="0" spcFirstLastPara="0" vertOverflow="overflow" horzOverflow="overflow" vert="horz" wrap="square" lIns="91440" tIns="45720" rIns="91440" bIns="45720" numCol="1" spcCol="0" rtlCol="0" fromWordArt="0" anchor="t" anchorCtr="0" forceAA="0" compatLnSpc="1">
-                      <a:prstTxWarp prst="textNoShape">
-                        <a:avLst/>
-                      </a:prstTxWarp>
-                      <a:noAutofit/>
-                    </wps:bodyPr>
-                  </wps:wsp>
-                </a:graphicData>
-              </a:graphic>
-              <wp14:sizeRelH relativeFrom="margin">
-                <wp14:pctWidth>0</wp14:pctWidth>
-              </wp14:sizeRelH>
-              <wp14:sizeRelV relativeFrom="margin">
-                <wp14:pctHeight>0</wp14:pctHeight>
-              </wp14:sizeRelV>
-            </wp:anchor>
-          </w:drawing>
-        </mc:Choice>
-        <mc:Fallback>
-          <w:pict>
-            <v:shapetype w14:anchorId="457F670A" id="_x0000_t202" coordsize="21600,21600" o:spt="202" path="m,l,21600r21600,l21600,xe">
-              <v:stroke joinstyle="miter"/>
-              <v:path gradientshapeok="t" o:connecttype="rect"/>
-            </v:shapetype>
-            <v:shape id="Text Box 3" o:spid="_x0000_s1026" type="#_x0000_t202" style="position:absolute;margin-left:581pt;margin-top:17pt;width:63pt;height:32pt;z-index:251660288;visibility:visible;mso-wrap-style:square;mso-width-percent:0;mso-height-percent:0;mso-wrap-distance-left:9pt;mso-wrap-distance-top:0;mso-wrap-distance-right:9pt;mso-wrap-distance-bottom:0;mso-position-horizontal:absolute;mso-position-horizontal-relative:text;mso-position-vertical:absolute;mso-position-vertical-relative:text;mso-width-percent:0;mso-height-percent:0;mso-width-relative:margin;mso-height-relative:margin;v-text-anchor:top" o:gfxdata="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" fillcolor="white [3201]" strokeweight=".5pt">
-              <v:textbox>
-                <w:txbxContent>
-                  <w:p>
-                    <w:pPr>
-                      <w:rPr>
-                        <w:b/>
-                        <w:bCs/>
-                        <w:sz w:val="20"/>
-                        <w:szCs w:val="20"/>
-                        <w:lang w:val="en-US"/>
-                      </w:rPr>
-                    </w:pPr>
-                    <w:r>
-                      <w:rPr>
-                        <w:b/>
-                        <w:bCs/>
-                        <w:sz w:val="20"/>
-                        <w:szCs w:val="20"/>
-                        <w:lang w:val="en-US"/>
-                      </w:rPr>
-                      <w:t xml:space="preserve">Page </w:t>
-                    </w:r>
-                    <w:r>
-                      <w:rPr>
-                        <w:b/>
-                        <w:bCs/>
-                        <w:sz w:val="20"/>
-                        <w:szCs w:val="20"/>
-                        <w:lang w:val="en-US"/>
-                      </w:rPr>
-                      <w:fldChar w:fldCharType="begin"/>
-                    </w:r>
-                    <w:r>
-                      <w:rPr>
-                        <w:b/>
-                        <w:bCs/>
-                        <w:sz w:val="20"/>
-                        <w:szCs w:val="20"/>
-                        <w:lang w:val="en-US"/>
-                      </w:rPr>
-                      <w:instrText xml:space="preserve"> Page </w:instrText>
-                    </w:r>
-                    <w:r>
-                      <w:rPr>
-                        <w:b/>
-                        <w:bCs/>
-                        <w:sz w:val="20"/>
-                        <w:szCs w:val="20"/>
-                        <w:lang w:val="en-US"/>
-                      </w:rPr>
-                      <w:fldChar w:fldCharType="separate"/>
-                    </w:r>
-                    <w:r>
-                      <w:rPr>
-                        <w:b/>
-                        <w:bCs/>
-                        <w:noProof/>
-                        <w:sz w:val="20"/>
-                        <w:szCs w:val="20"/>
-                        <w:lang w:val="en-US"/>
-                      </w:rPr>
-                      <w:t>1</w:t>
-                    </w:r>
-                    <w:r>
-                      <w:rPr>
-                        <w:b/>
-                        <w:bCs/>
-                        <w:sz w:val="20"/>
-                        <w:szCs w:val="20"/>
-                        <w:lang w:val="en-US"/>
-                      </w:rPr>
-                      <w:fldChar w:fldCharType="end"/>
-                    </w:r>
-                    <w:r>
-                      <w:rPr>
-                        <w:b/>
-                        <w:bCs/>
-                        <w:sz w:val="20"/>
-                        <w:szCs w:val="20"/>
-                        <w:lang w:val="en-US"/>
-                      </w:rPr>
-                      <w:t xml:space="preserve"> of </w:t>
-                    </w:r>
-                    <w:r>
-                      <w:rPr>
-                        <w:b/>
-                        <w:bCs/>
-                        <w:sz w:val="20"/>
-                        <w:szCs w:val="20"/>
-                        <w:lang w:val="en-US"/>
-                      </w:rPr>
-                      <w:fldChar w:fldCharType="begin"/>
-                    </w:r>
-                    <w:r>
-                      <w:rPr>
-                        <w:b/>
-                        <w:bCs/>
-                        <w:sz w:val="20"/>
-                        <w:szCs w:val="20"/>
-                        <w:lang w:val="en-US"/>
-                      </w:rPr>
-                      <w:instrText xml:space="preserve"> NUMPAGES </w:instrText>
-                    </w:r>
-                    <w:r>
-                      <w:rPr>
-                        <w:b/>
-                        <w:bCs/>
-                        <w:sz w:val="20"/>
-                        <w:szCs w:val="20"/>
-                        <w:lang w:val="en-US"/>
-                      </w:rPr>
-                      <w:fldChar w:fldCharType="separate"/>
-                    </w:r>
-                    <w:r>
-                      <w:rPr>
-                        <w:b/>
-                        <w:bCs/>
-                        <w:noProof/>
-                        <w:sz w:val="20"/>
-                        <w:szCs w:val="20"/>
-                        <w:lang w:val="en-US"/>
-                      </w:rPr>
-                      <w:t>1</w:t>
-                    </w:r>
-                    <w:r>
-                      <w:rPr>
-                        <w:b/>
-                        <w:bCs/>
-                        <w:sz w:val="20"/>
-                        <w:szCs w:val="20"/>
-                        <w:lang w:val="en-US"/>
-                      </w:rPr>
-                      <w:fldChar w:fldCharType="end"/>
-                    </w:r>
-                  </w:p>
-                </w:txbxContent>
-              </v:textbox>
-            </v:shape>
-          </w:pict>
-        </mc:Fallback>
-      </mc:AlternateContent>
-    </w:r>
-    <w:r>
-      <w:rPr>
-        <w:noProof/>
-      </w:rPr>
-      <mc:AlternateContent>
-        <mc:Choice Requires="wps">
-          <w:drawing>
-            <wp:anchor distT="0" distB="0" distL="114300" distR="114300" simplePos="0" relativeHeight="251659264" behindDoc="0" locked="0" layoutInCell="0" allowOverlap="1" wp14:anchorId="04DD0A4D" wp14:editId="5EC0768D">
+            <wp:anchor distT="0" distB="0" distL="114300" distR="114300" simplePos="0" relativeHeight="251659264" behindDoc="0" locked="0" layoutInCell="0" allowOverlap="1" wp14:anchorId="04DD0A4D" wp14:editId="253BFDFB">
               <wp:simplePos x="0" y="0"/>
               <wp:positionH relativeFrom="page">
                 <wp:posOffset>0</wp:posOffset>
@@ -9874,7 +9587,11 @@
         </mc:Choice>
         <mc:Fallback>
           <w:pict>
-            <v:shape w14:anchorId="04DD0A4D" id="MSIPCM36064fd3bcac1801d47c5a71" o:spid="_x0000_s1027" type="#_x0000_t202" alt="{&quot;HashCode&quot;:25343853,&quot;Height&quot;:612.0,&quot;Width&quot;:792.0,&quot;Placement&quot;:&quot;Header&quot;,&quot;Index&quot;:&quot;Primary&quot;,&quot;Section&quot;:1,&quot;Top&quot;:0.0,&quot;Left&quot;:0.0}" style="position:absolute;margin-left:0;margin-top:15pt;width:11in;height:21.5pt;z-index:251659264;visibility:visible;mso-wrap-style:square;mso-wrap-distance-left:9pt;mso-wrap-distance-top:0;mso-wrap-distance-right:9pt;mso-wrap-distance-bottom:0;mso-position-horizontal:absolute;mso-position-horizontal-relative:page;mso-position-vertical:absolute;mso-position-vertical-relative:page;v-text-anchor:top" o:gfxdata="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" o:allowincell="f" filled="f" stroked="f" strokeweight=".5pt">
+            <v:shapetype w14:anchorId="04DD0A4D" id="_x0000_t202" coordsize="21600,21600" o:spt="202" path="m,l,21600r21600,l21600,xe">
+              <v:stroke joinstyle="miter"/>
+              <v:path gradientshapeok="t" o:connecttype="rect"/>
+            </v:shapetype>
+            <v:shape id="MSIPCM36064fd3bcac1801d47c5a71" o:spid="_x0000_s1026" type="#_x0000_t202" alt="{&quot;HashCode&quot;:25343853,&quot;Height&quot;:612.0,&quot;Width&quot;:792.0,&quot;Placement&quot;:&quot;Header&quot;,&quot;Index&quot;:&quot;Primary&quot;,&quot;Section&quot;:1,&quot;Top&quot;:0.0,&quot;Left&quot;:0.0}" style="position:absolute;margin-left:0;margin-top:15pt;width:11in;height:21.5pt;z-index:251659264;visibility:visible;mso-wrap-style:square;mso-wrap-distance-left:9pt;mso-wrap-distance-top:0;mso-wrap-distance-right:9pt;mso-wrap-distance-bottom:0;mso-position-horizontal:absolute;mso-position-horizontal-relative:page;mso-position-vertical:absolute;mso-position-vertical-relative:page;v-text-anchor:top" o:gfxdata="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" o:allowincell="f" filled="f" stroked="f" strokeweight=".5pt">
               <v:textbox inset=",0,,0">
                 <w:txbxContent>
                   <w:p>
@@ -10051,125 +9768,344 @@
           </w:pPr>
           <w:r>
             <w:rPr>
-              <w:rFonts w:ascii="Arial" w:hAnsi="Arial" w:cs="Arial"/>
-              <w:b/>
-              <w:color w:val="000000" w:themeColor="text1"/>
-              <w:sz w:val="20"/>
-              <w:szCs w:val="20"/>
+              <w:noProof/>
             </w:rPr>
-            <w:t xml:space="preserve">Page </w:t>
-          </w:r>
-          <w:r>
-            <w:rPr>
-              <w:rFonts w:ascii="Arial" w:hAnsi="Arial" w:cs="Arial"/>
-              <w:b/>
-              <w:color w:val="000000" w:themeColor="text1"/>
-              <w:sz w:val="20"/>
-              <w:szCs w:val="20"/>
-            </w:rPr>
-            <w:fldChar w:fldCharType="begin"/>
-          </w:r>
-          <w:r>
-            <w:rPr>
-              <w:rFonts w:ascii="Arial" w:hAnsi="Arial" w:cs="Arial"/>
-              <w:b/>
-              <w:color w:val="000000" w:themeColor="text1"/>
-              <w:sz w:val="20"/>
-              <w:szCs w:val="20"/>
-            </w:rPr>
-            <w:instrText xml:space="preserve"> Pag </w:instrText>
-          </w:r>
-          <w:r>
-            <w:rPr>
-              <w:rFonts w:ascii="Arial" w:hAnsi="Arial" w:cs="Arial"/>
-              <w:b/>
-              <w:color w:val="000000" w:themeColor="text1"/>
-              <w:sz w:val="20"/>
-              <w:szCs w:val="20"/>
-            </w:rPr>
-            <w:fldChar w:fldCharType="separate"/>
-          </w:r>
-          <w:r>
-            <w:rPr>
-              <w:rFonts w:ascii="Arial" w:hAnsi="Arial" w:cs="Arial"/>
-              <w:b/>
-              <w:noProof/>
-              <w:color w:val="000000" w:themeColor="text1"/>
-              <w:sz w:val="20"/>
-              <w:szCs w:val="20"/>
-            </w:rPr>
-            <w:t>1</w:t>
-          </w:r>
-          <w:r>
-            <w:rPr>
-              <w:rFonts w:ascii="Arial" w:hAnsi="Arial" w:cs="Arial"/>
-              <w:b/>
-              <w:color w:val="000000" w:themeColor="text1"/>
-              <w:sz w:val="20"/>
-              <w:szCs w:val="20"/>
-            </w:rPr>
-            <w:fldChar w:fldCharType="end"/>
-          </w:r>
-          <w:r>
-            <w:rPr>
-              <w:rFonts w:ascii="Arial" w:hAnsi="Arial" w:cs="Arial"/>
-              <w:b/>
-              <w:color w:val="000000" w:themeColor="text1"/>
-              <w:sz w:val="20"/>
-              <w:szCs w:val="20"/>
-            </w:rPr>
-            <w:t xml:space="preserve"> of </w:t>
-          </w:r>
-          <w:r>
-            <w:rPr>
-              <w:rFonts w:ascii="Arial" w:hAnsi="Arial" w:cs="Arial"/>
-              <w:b/>
-              <w:color w:val="000000" w:themeColor="text1"/>
-              <w:sz w:val="20"/>
-              <w:szCs w:val="20"/>
-            </w:rPr>
-            <w:fldChar w:fldCharType="begin"/>
-          </w:r>
-          <w:r>
-            <w:rPr>
-              <w:rFonts w:ascii="Arial" w:hAnsi="Arial" w:cs="Arial"/>
-              <w:b/>
-              <w:color w:val="000000" w:themeColor="text1"/>
-              <w:sz w:val="20"/>
-              <w:szCs w:val="20"/>
-            </w:rPr>
-            <w:instrText xml:space="preserve"> NUMPAGES </w:instrText>
-          </w:r>
-          <w:r>
-            <w:rPr>
-              <w:rFonts w:ascii="Arial" w:hAnsi="Arial" w:cs="Arial"/>
-              <w:b/>
-              <w:color w:val="000000" w:themeColor="text1"/>
-              <w:sz w:val="20"/>
-              <w:szCs w:val="20"/>
-            </w:rPr>
-            <w:fldChar w:fldCharType="separate"/>
-          </w:r>
-          <w:r>
-            <w:rPr>
-              <w:rFonts w:ascii="Arial" w:hAnsi="Arial" w:cs="Arial"/>
-              <w:b/>
-              <w:noProof/>
-              <w:color w:val="000000" w:themeColor="text1"/>
-              <w:sz w:val="20"/>
-              <w:szCs w:val="20"/>
-            </w:rPr>
-            <w:t>4</w:t>
-          </w:r>
-          <w:r>
-            <w:rPr>
-              <w:rFonts w:ascii="Arial" w:hAnsi="Arial" w:cs="Arial"/>
-              <w:b/>
-              <w:color w:val="000000" w:themeColor="text1"/>
-              <w:sz w:val="20"/>
-              <w:szCs w:val="20"/>
-            </w:rPr>
-            <w:fldChar w:fldCharType="end"/>
+            <mc:AlternateContent>
+              <mc:Choice Requires="wps">
+                <w:drawing>
+                  <wp:anchor distT="0" distB="0" distL="114300" distR="114300" simplePos="0" relativeHeight="251660288" behindDoc="0" locked="0" layoutInCell="1" allowOverlap="1" wp14:anchorId="457F670A" wp14:editId="77A8049A">
+                    <wp:simplePos x="0" y="0"/>
+                    <wp:positionH relativeFrom="column">
+                      <wp:posOffset>-49426</wp:posOffset>
+                    </wp:positionH>
+                    <wp:positionV relativeFrom="paragraph">
+                      <wp:posOffset>11482</wp:posOffset>
+                    </wp:positionV>
+                    <wp:extent cx="817361" cy="402668"/>
+                    <wp:effectExtent l="0" t="0" r="20955" b="16510"/>
+                    <wp:wrapNone/>
+                    <wp:docPr id="1823989593" name="Text Box 3"/>
+                    <wp:cNvGraphicFramePr/>
+                    <a:graphic xmlns:a="http://schemas.openxmlformats.org/drawingml/2006/main">
+                      <a:graphicData uri="http://schemas.microsoft.com/office/word/2010/wordprocessingShape">
+                        <wps:wsp>
+                          <wps:cNvSpPr txBox="1"/>
+                          <wps:spPr>
+                            <a:xfrm>
+                              <a:off x="0" y="0"/>
+                              <a:ext cx="817361" cy="402668"/>
+                            </a:xfrm>
+                            <a:prstGeom prst="rect">
+                              <a:avLst/>
+                            </a:prstGeom>
+                            <a:solidFill>
+                              <a:schemeClr val="lt1"/>
+                            </a:solidFill>
+                            <a:ln w="6350">
+                              <a:solidFill>
+                                <a:prstClr val="black"/>
+                              </a:solidFill>
+                            </a:ln>
+                          </wps:spPr>
+                          <wps:txbx>
+                            <w:txbxContent>
+                              <w:p>
+                                <w:pPr>
+                                  <w:rPr>
+                                    <w:b/>
+                                    <w:bCs/>
+                                    <w:sz w:val="20"/>
+                                    <w:szCs w:val="20"/>
+                                    <w:lang w:val="en-US"/>
+                                  </w:rPr>
+                                </w:pPr>
+                                <w:r>
+                                  <w:rPr>
+                                    <w:b/>
+                                    <w:bCs/>
+                                    <w:sz w:val="20"/>
+                                    <w:szCs w:val="20"/>
+                                    <w:lang w:val="en-US"/>
+                                  </w:rPr>
+                                  <w:t xml:space="preserve">Page </w:t>
+                                </w:r>
+                                <w:r>
+                                  <w:rPr>
+                                    <w:b/>
+                                    <w:bCs/>
+                                    <w:sz w:val="20"/>
+                                    <w:szCs w:val="20"/>
+                                    <w:lang w:val="en-US"/>
+                                  </w:rPr>
+                                  <w:fldChar w:fldCharType="begin"/>
+                                </w:r>
+                                <w:r>
+                                  <w:rPr>
+                                    <w:b/>
+                                    <w:bCs/>
+                                    <w:sz w:val="20"/>
+                                    <w:szCs w:val="20"/>
+                                    <w:lang w:val="en-US"/>
+                                  </w:rPr>
+                                  <w:instrText xml:space="preserve"> Page </w:instrText>
+                                </w:r>
+                                <w:r>
+                                  <w:rPr>
+                                    <w:b/>
+                                    <w:bCs/>
+                                    <w:sz w:val="20"/>
+                                    <w:szCs w:val="20"/>
+                                    <w:lang w:val="en-US"/>
+                                  </w:rPr>
+                                  <w:fldChar w:fldCharType="separate"/>
+                                </w:r>
+                                <w:r>
+                                  <w:rPr>
+                                    <w:b/>
+                                    <w:bCs/>
+                                    <w:noProof/>
+                                    <w:sz w:val="20"/>
+                                    <w:szCs w:val="20"/>
+                                    <w:lang w:val="en-US"/>
+                                  </w:rPr>
+                                  <w:t>1</w:t>
+                                </w:r>
+                                <w:r>
+                                  <w:rPr>
+                                    <w:b/>
+                                    <w:bCs/>
+                                    <w:sz w:val="20"/>
+                                    <w:szCs w:val="20"/>
+                                    <w:lang w:val="en-US"/>
+                                  </w:rPr>
+                                  <w:fldChar w:fldCharType="end"/>
+                                </w:r>
+                                <w:r>
+                                  <w:rPr>
+                                    <w:b/>
+                                    <w:bCs/>
+                                    <w:sz w:val="20"/>
+                                    <w:szCs w:val="20"/>
+                                    <w:lang w:val="en-US"/>
+                                  </w:rPr>
+                                  <w:t xml:space="preserve"> of </w:t>
+                                </w:r>
+                                <w:r>
+                                  <w:rPr>
+                                    <w:b/>
+                                    <w:bCs/>
+                                    <w:sz w:val="20"/>
+                                    <w:szCs w:val="20"/>
+                                    <w:lang w:val="en-US"/>
+                                  </w:rPr>
+                                  <w:fldChar w:fldCharType="begin"/>
+                                </w:r>
+                                <w:r>
+                                  <w:rPr>
+                                    <w:b/>
+                                    <w:bCs/>
+                                    <w:sz w:val="20"/>
+                                    <w:szCs w:val="20"/>
+                                    <w:lang w:val="en-US"/>
+                                  </w:rPr>
+                                  <w:instrText xml:space="preserve"> NUMPAGES </w:instrText>
+                                </w:r>
+                                <w:r>
+                                  <w:rPr>
+                                    <w:b/>
+                                    <w:bCs/>
+                                    <w:sz w:val="20"/>
+                                    <w:szCs w:val="20"/>
+                                    <w:lang w:val="en-US"/>
+                                  </w:rPr>
+                                  <w:fldChar w:fldCharType="separate"/>
+                                </w:r>
+                                <w:r>
+                                  <w:rPr>
+                                    <w:b/>
+                                    <w:bCs/>
+                                    <w:noProof/>
+                                    <w:sz w:val="20"/>
+                                    <w:szCs w:val="20"/>
+                                    <w:lang w:val="en-US"/>
+                                  </w:rPr>
+                                  <w:t>1</w:t>
+                                </w:r>
+                                <w:r>
+                                  <w:rPr>
+                                    <w:b/>
+                                    <w:bCs/>
+                                    <w:sz w:val="20"/>
+                                    <w:szCs w:val="20"/>
+                                    <w:lang w:val="en-US"/>
+                                  </w:rPr>
+                                  <w:fldChar w:fldCharType="end"/>
+                                </w:r>
+                              </w:p>
+                            </w:txbxContent>
+                          </wps:txbx>
+                          <wps:bodyPr rot="0" spcFirstLastPara="0" vertOverflow="overflow" horzOverflow="overflow" vert="horz" wrap="square" lIns="91440" tIns="45720" rIns="91440" bIns="45720" numCol="1" spcCol="0" rtlCol="0" fromWordArt="0" anchor="t" anchorCtr="0" forceAA="0" compatLnSpc="1">
+                            <a:prstTxWarp prst="textNoShape">
+                              <a:avLst/>
+                            </a:prstTxWarp>
+                            <a:noAutofit/>
+                          </wps:bodyPr>
+                        </wps:wsp>
+                      </a:graphicData>
+                    </a:graphic>
+                    <wp14:sizeRelH relativeFrom="margin">
+                      <wp14:pctWidth>0</wp14:pctWidth>
+                    </wp14:sizeRelH>
+                    <wp14:sizeRelV relativeFrom="margin">
+                      <wp14:pctHeight>0</wp14:pctHeight>
+                    </wp14:sizeRelV>
+                  </wp:anchor>
+                </w:drawing>
+              </mc:Choice>
+              <mc:Fallback>
+                <w:pict>
+                  <v:shape w14:anchorId="457F670A" id="Text Box 3" o:spid="_x0000_s1027" type="#_x0000_t202" style="position:absolute;margin-left:-3.9pt;margin-top:.9pt;width:64.35pt;height:31.7pt;z-index:251660288;visibility:visible;mso-wrap-style:square;mso-width-percent:0;mso-height-percent:0;mso-wrap-distance-left:9pt;mso-wrap-distance-top:0;mso-wrap-distance-right:9pt;mso-wrap-distance-bottom:0;mso-position-horizontal:absolute;mso-position-horizontal-relative:text;mso-position-vertical:absolute;mso-position-vertical-relative:text;mso-width-percent:0;mso-height-percent:0;mso-width-relative:margin;mso-height-relative:margin;v-text-anchor:top" o:gfxdata="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" fillcolor="white [3201]" strokeweight=".5pt">
+                    <v:textbox>
+                      <w:txbxContent>
+                        <w:p>
+                          <w:pPr>
+                            <w:rPr>
+                              <w:b/>
+                              <w:bCs/>
+                              <w:sz w:val="20"/>
+                              <w:szCs w:val="20"/>
+                              <w:lang w:val="en-US"/>
+                            </w:rPr>
+                          </w:pPr>
+                          <w:r>
+                            <w:rPr>
+                              <w:b/>
+                              <w:bCs/>
+                              <w:sz w:val="20"/>
+                              <w:szCs w:val="20"/>
+                              <w:lang w:val="en-US"/>
+                            </w:rPr>
+                            <w:t xml:space="preserve">Page </w:t>
+                          </w:r>
+                          <w:r>
+                            <w:rPr>
+                              <w:b/>
+                              <w:bCs/>
+                              <w:sz w:val="20"/>
+                              <w:szCs w:val="20"/>
+                              <w:lang w:val="en-US"/>
+                            </w:rPr>
+                            <w:fldChar w:fldCharType="begin"/>
+                          </w:r>
+                          <w:r>
+                            <w:rPr>
+                              <w:b/>
+                              <w:bCs/>
+                              <w:sz w:val="20"/>
+                              <w:szCs w:val="20"/>
+                              <w:lang w:val="en-US"/>
+                            </w:rPr>
+                            <w:instrText xml:space="preserve"> Page </w:instrText>
+                          </w:r>
+                          <w:r>
+                            <w:rPr>
+                              <w:b/>
+                              <w:bCs/>
+                              <w:sz w:val="20"/>
+                              <w:szCs w:val="20"/>
+                              <w:lang w:val="en-US"/>
+                            </w:rPr>
+                            <w:fldChar w:fldCharType="separate"/>
+                          </w:r>
+                          <w:r>
+                            <w:rPr>
+                              <w:b/>
+                              <w:bCs/>
+                              <w:noProof/>
+                              <w:sz w:val="20"/>
+                              <w:szCs w:val="20"/>
+                              <w:lang w:val="en-US"/>
+                            </w:rPr>
+                            <w:t>1</w:t>
+                          </w:r>
+                          <w:r>
+                            <w:rPr>
+                              <w:b/>
+                              <w:bCs/>
+                              <w:sz w:val="20"/>
+                              <w:szCs w:val="20"/>
+                              <w:lang w:val="en-US"/>
+                            </w:rPr>
+                            <w:fldChar w:fldCharType="end"/>
+                          </w:r>
+                          <w:r>
+                            <w:rPr>
+                              <w:b/>
+                              <w:bCs/>
+                              <w:sz w:val="20"/>
+                              <w:szCs w:val="20"/>
+                              <w:lang w:val="en-US"/>
+                            </w:rPr>
+                            <w:t xml:space="preserve"> of </w:t>
+                          </w:r>
+                          <w:r>
+                            <w:rPr>
+                              <w:b/>
+                              <w:bCs/>
+                              <w:sz w:val="20"/>
+                              <w:szCs w:val="20"/>
+                              <w:lang w:val="en-US"/>
+                            </w:rPr>
+                            <w:fldChar w:fldCharType="begin"/>
+                          </w:r>
+                          <w:r>
+                            <w:rPr>
+                              <w:b/>
+                              <w:bCs/>
+                              <w:sz w:val="20"/>
+                              <w:szCs w:val="20"/>
+                              <w:lang w:val="en-US"/>
+                            </w:rPr>
+                            <w:instrText xml:space="preserve"> NUMPAGES </w:instrText>
+                          </w:r>
+                          <w:r>
+                            <w:rPr>
+                              <w:b/>
+                              <w:bCs/>
+                              <w:sz w:val="20"/>
+                              <w:szCs w:val="20"/>
+                              <w:lang w:val="en-US"/>
+                            </w:rPr>
+                            <w:fldChar w:fldCharType="separate"/>
+                          </w:r>
+                          <w:r>
+                            <w:rPr>
+                              <w:b/>
+                              <w:bCs/>
+                              <w:noProof/>
+                              <w:sz w:val="20"/>
+                              <w:szCs w:val="20"/>
+                              <w:lang w:val="en-US"/>
+                            </w:rPr>
+                            <w:t>1</w:t>
+                          </w:r>
+                          <w:r>
+                            <w:rPr>
+                              <w:b/>
+                              <w:bCs/>
+                              <w:sz w:val="20"/>
+                              <w:szCs w:val="20"/>
+                              <w:lang w:val="en-US"/>
+                            </w:rPr>
+                            <w:fldChar w:fldCharType="end"/>
+                          </w:r>
+                        </w:p>
+                      </w:txbxContent>
+                    </v:textbox>
+                  </v:shape>
+                </w:pict>
+              </mc:Fallback>
+            </mc:AlternateContent>
           </w:r>
         </w:p>
       </w:tc>

</xml_diff>